<commit_message>
test report - in work
</commit_message>
<xml_diff>
--- a/test/report_park.docx
+++ b/test/report_park.docx
@@ -54,11 +54,18 @@
               <w:szCs w:val="28"/>
             </w:rPr>
           </w:r>
-          <w:hyperlink w:tooltip="#_Toc1" w:anchor="_Toc1" w:history="1">
+          <w:hyperlink w:tooltip="#_Toc4" w:anchor="_Toc4" w:history="1">
             <w:r>
               <w:rPr>
                 <w:rStyle w:val="174"/>
               </w:rPr>
+            </w:r>
+            <w:r>
+              <w:rPr>
+                <w:rStyle w:val="174"/>
+                <w:rFonts w:ascii="Times New Roman" w:hAnsi="Times New Roman" w:cs="Times New Roman"/>
+              </w:rPr>
+              <w:tab/>
             </w:r>
             <w:r>
               <w:rPr>
@@ -78,13 +85,12 @@
             </w:r>
             <w:r>
               <w:fldChar w:fldCharType="begin"/>
-              <w:instrText xml:space="preserve">PAGEREF _Toc1 \h</w:instrText>
+              <w:instrText xml:space="preserve">PAGEREF _Toc4 \h</w:instrText>
               <w:fldChar w:fldCharType="separate"/>
               <w:t xml:space="preserve">2</w:t>
               <w:fldChar w:fldCharType="end"/>
             </w:r>
           </w:hyperlink>
-          <w:r/>
           <w:r>
             <w:rPr>
               <w:rFonts w:ascii="Times New Roman" w:hAnsi="Times New Roman" w:cs="Times New Roman"/>
@@ -104,12 +110,18 @@
               <w:rFonts w:ascii="Times New Roman" w:hAnsi="Times New Roman" w:cs="Times New Roman"/>
             </w:rPr>
           </w:pPr>
-          <w:r/>
-          <w:hyperlink w:tooltip="#_Toc2" w:anchor="_Toc2" w:history="1">
+          <w:hyperlink w:tooltip="#_Toc5" w:anchor="_Toc5" w:history="1">
             <w:r>
               <w:rPr>
                 <w:rStyle w:val="174"/>
               </w:rPr>
+            </w:r>
+            <w:r>
+              <w:rPr>
+                <w:rStyle w:val="174"/>
+                <w:rFonts w:ascii="Times New Roman" w:hAnsi="Times New Roman" w:cs="Times New Roman"/>
+              </w:rPr>
+              <w:tab/>
             </w:r>
             <w:r>
               <w:rPr>
@@ -129,13 +141,12 @@
             </w:r>
             <w:r>
               <w:fldChar w:fldCharType="begin"/>
-              <w:instrText xml:space="preserve">PAGEREF _Toc2 \h</w:instrText>
+              <w:instrText xml:space="preserve">PAGEREF _Toc5 \h</w:instrText>
               <w:fldChar w:fldCharType="separate"/>
               <w:t xml:space="preserve">2</w:t>
               <w:fldChar w:fldCharType="end"/>
             </w:r>
           </w:hyperlink>
-          <w:r/>
           <w:r>
             <w:rPr>
               <w:rFonts w:ascii="Times New Roman" w:hAnsi="Times New Roman" w:cs="Times New Roman"/>
@@ -152,7 +163,7 @@
               <w14:ligatures w14:val="none"/>
             </w:rPr>
           </w:pPr>
-          <w:hyperlink w:tooltip="#_Toc3" w:anchor="_Toc3" w:history="1">
+          <w:hyperlink w:tooltip="#_Toc6" w:anchor="_Toc6" w:history="1">
             <w:r>
               <w:rPr>
                 <w:rStyle w:val="174"/>
@@ -163,7 +174,7 @@
                 <w:rStyle w:val="174"/>
                 <w14:ligatures w14:val="none"/>
               </w:rPr>
-              <w:t xml:space="preserve">3.2 Автономное тестирование компонентов ПО</w:t>
+              <w:t xml:space="preserve">3.2 Выбор языка и библиотек для функционального тестирования</w:t>
             </w:r>
             <w:r>
               <w:rPr>
@@ -176,7 +187,7 @@
             </w:r>
             <w:r>
               <w:fldChar w:fldCharType="begin"/>
-              <w:instrText xml:space="preserve">PAGEREF _Toc3 \h</w:instrText>
+              <w:instrText xml:space="preserve">PAGEREF _Toc6 \h</w:instrText>
               <w:fldChar w:fldCharType="separate"/>
               <w:t xml:space="preserve">3</w:t>
               <w:fldChar w:fldCharType="end"/>
@@ -184,6 +195,56 @@
           </w:hyperlink>
           <w:r>
             <w:rPr>
+              <w14:ligatures w14:val="none"/>
+            </w:rPr>
+          </w:r>
+        </w:p>
+        <w:p>
+          <w:pPr>
+            <w:pStyle w:val="182"/>
+            <w:tabs>
+              <w:tab w:val="right" w:pos="9355" w:leader="dot"/>
+            </w:tabs>
+            <w:rPr>
+              <w:highlight w:val="none"/>
+              <w14:ligatures w14:val="none"/>
+            </w:rPr>
+          </w:pPr>
+          <w:hyperlink w:tooltip="#_Toc7" w:anchor="_Toc7" w:history="1">
+            <w:r>
+              <w:rPr>
+                <w:rStyle w:val="174"/>
+              </w:rPr>
+            </w:r>
+            <w:r>
+              <w:rPr>
+                <w:rStyle w:val="174"/>
+                <w:highlight w:val="none"/>
+                <w14:ligatures w14:val="none"/>
+              </w:rPr>
+              <w:t xml:space="preserve">3.3 Реализация и проведение функциональных тестов</w:t>
+            </w:r>
+            <w:r>
+              <w:rPr>
+                <w:rStyle w:val="174"/>
+                <w:highlight w:val="none"/>
+                <w14:ligatures w14:val="none"/>
+              </w:rPr>
+            </w:r>
+            <w:r>
+              <w:tab/>
+            </w:r>
+            <w:r>
+              <w:fldChar w:fldCharType="begin"/>
+              <w:instrText xml:space="preserve">PAGEREF _Toc7 \h</w:instrText>
+              <w:fldChar w:fldCharType="separate"/>
+              <w:t xml:space="preserve">4</w:t>
+              <w:fldChar w:fldCharType="end"/>
+            </w:r>
+          </w:hyperlink>
+          <w:r>
+            <w:rPr>
+              <w:highlight w:val="none"/>
               <w14:ligatures w14:val="none"/>
             </w:rPr>
           </w:r>
@@ -207,11 +268,7 @@
             </w:rPr>
             <w:fldChar w:fldCharType="end"/>
           </w:r>
-          <w:r>
-            <w:rPr>
-              <w:rFonts w:ascii="Times New Roman" w:hAnsi="Times New Roman" w:cs="Times New Roman"/>
-            </w:rPr>
-          </w:r>
+          <w:r/>
           <w:r/>
         </w:p>
       </w:sdtContent>
@@ -323,7 +380,7 @@
         </w:rPr>
       </w:pPr>
       <w:r/>
-      <w:bookmarkStart w:id="1" w:name="_Toc1"/>
+      <w:bookmarkStart w:id="4" w:name="_Toc4"/>
       <w:r>
         <w:rPr>
           <w:rFonts w:ascii="Times New Roman" w:hAnsi="Times New Roman" w:cs="Times New Roman"/>
@@ -339,7 +396,7 @@
         <w:t xml:space="preserve">3 Разработка технологии тестирования</w:t>
       </w:r>
       <w:r/>
-      <w:bookmarkEnd w:id="1"/>
+      <w:bookmarkEnd w:id="4"/>
       <w:r/>
       <w:r>
         <w:rPr>
@@ -359,7 +416,7 @@
         </w:rPr>
       </w:pPr>
       <w:r/>
-      <w:bookmarkStart w:id="2" w:name="_Toc2"/>
+      <w:bookmarkStart w:id="5" w:name="_Toc5"/>
       <w:r>
         <w:rPr>
           <w:rFonts w:ascii="Times New Roman" w:hAnsi="Times New Roman" w:cs="Times New Roman"/>
@@ -377,7 +434,7 @@
         <w:t xml:space="preserve">3.1 Выбор подходов и методов тестирования</w:t>
       </w:r>
       <w:r/>
-      <w:bookmarkEnd w:id="2"/>
+      <w:bookmarkEnd w:id="5"/>
       <w:r/>
       <w:r>
         <w:rPr>
@@ -628,28 +685,6 @@
     </w:p>
     <w:p>
       <w:pPr>
-        <w:pStyle w:val="1_692"/>
-        <w:ind w:left="0" w:firstLine="0"/>
-        <w:jc w:val="both"/>
-        <w:spacing w:after="0" w:afterAutospacing="0" w:line="360" w:lineRule="auto"/>
-        <w:rPr>
-          <w:highlight w:val="none"/>
-          <w14:ligatures w14:val="none"/>
-        </w:rPr>
-      </w:pPr>
-      <w:r>
-        <w:rPr>
-          <w:highlight w:val="none"/>
-        </w:rPr>
-      </w:r>
-      <w:r>
-        <w:rPr>
-          <w:highlight w:val="none"/>
-        </w:rPr>
-      </w:r>
-    </w:p>
-    <w:p>
-      <w:pPr>
         <w:pStyle w:val="15"/>
         <w:ind w:firstLine="708"/>
         <w:rPr>
@@ -657,15 +692,17 @@
         </w:rPr>
       </w:pPr>
       <w:r/>
+      <w:bookmarkStart w:id="6" w:name="_Toc6"/>
+      <w:r/>
       <w:bookmarkStart w:id="3" w:name="_Toc3"/>
       <w:r>
         <w:rPr>
           <w14:ligatures w14:val="none"/>
         </w:rPr>
-        <w:t xml:space="preserve">3.2 Автономное тестирование компонентов ПО</w:t>
+        <w:t xml:space="preserve">3.2 Выбор языка и библиотек для функционального тестирования</w:t>
       </w:r>
       <w:r/>
-      <w:bookmarkEnd w:id="3"/>
+      <w:bookmarkEnd w:id="6"/>
       <w:r/>
       <w:r>
         <w:rPr>
@@ -861,22 +898,15 @@
     </w:p>
     <w:p>
       <w:pPr>
-        <w:pStyle w:val="15"/>
+        <w:pStyle w:val="1_692"/>
         <w:ind w:firstLine="708"/>
-        <w:jc w:val="both"/>
         <w:rPr>
           <w:b w:val="0"/>
           <w:bCs w:val="0"/>
           <w14:ligatures w14:val="none"/>
         </w:rPr>
       </w:pPr>
-      <w:r>
-        <w:rPr>
-          <w:b w:val="0"/>
-          <w:bCs w:val="0"/>
-          <w14:ligatures w14:val="none"/>
-        </w:rPr>
-      </w:r>
+      <w:r/>
       <w:r>
         <w:rPr>
           <w:b w:val="0"/>
@@ -885,6 +915,7 @@
         </w:rPr>
         <w:t xml:space="preserve">В качестве основной библиотеки для тестирования была выбрана библиотека pytest, являющаяся одной из наиболее популярных библиотек для автоматизированного тестирования [4].</w:t>
       </w:r>
+      <w:r/>
       <w:r>
         <w:rPr>
           <w14:ligatures w14:val="none"/>
@@ -893,9 +924,8 @@
     </w:p>
     <w:p>
       <w:pPr>
-        <w:pStyle w:val="15"/>
+        <w:pStyle w:val="1_692"/>
         <w:ind w:firstLine="708"/>
-        <w:jc w:val="both"/>
         <w:rPr>
           <w:b w:val="0"/>
           <w:bCs w:val="0"/>
@@ -903,6 +933,7 @@
           <w14:ligatures w14:val="none"/>
         </w:rPr>
       </w:pPr>
+      <w:r/>
       <w:r>
         <w:rPr>
           <w:b w:val="0"/>
@@ -912,6 +943,7 @@
         </w:rPr>
         <w:t xml:space="preserve">Pytest обладает следующими основными преимуществами [5]:</w:t>
       </w:r>
+      <w:r/>
       <w:r>
         <w:rPr>
           <w:color w:val="000000" w:themeColor="text1"/>
@@ -921,25 +953,17 @@
     </w:p>
     <w:p>
       <w:pPr>
-        <w:pStyle w:val="605"/>
+        <w:pStyle w:val="1_692"/>
         <w:numPr>
           <w:ilvl w:val="0"/>
-          <w:numId w:val="13"/>
+          <w:numId w:val="14"/>
         </w:numPr>
-        <w:ind w:right="0"/>
-        <w:spacing w:before="0" w:after="0" w:line="360" w:lineRule="auto"/>
         <w:rPr>
           <w:rFonts w:ascii="Times New Roman" w:hAnsi="Times New Roman" w:cs="Times New Roman"/>
           <w:color w:val="000000" w:themeColor="text1"/>
           <w:sz w:val="28"/>
           <w:szCs w:val="28"/>
         </w:rPr>
-        <w:pBdr>
-          <w:top w:val="none" w:color="000000" w:sz="4" w:space="0"/>
-          <w:left w:val="none" w:color="000000" w:sz="4" w:space="0"/>
-          <w:bottom w:val="none" w:color="000000" w:sz="4" w:space="0"/>
-          <w:right w:val="none" w:color="000000" w:sz="4" w:space="0"/>
-        </w:pBdr>
       </w:pPr>
       <w:r>
         <w:rPr>
@@ -979,25 +1003,17 @@
     </w:p>
     <w:p>
       <w:pPr>
-        <w:pStyle w:val="605"/>
+        <w:pStyle w:val="1_692"/>
         <w:numPr>
           <w:ilvl w:val="0"/>
-          <w:numId w:val="13"/>
+          <w:numId w:val="14"/>
         </w:numPr>
-        <w:ind w:right="0"/>
-        <w:spacing w:before="0" w:after="0" w:line="360" w:lineRule="auto"/>
         <w:rPr>
           <w:rFonts w:ascii="Times New Roman" w:hAnsi="Times New Roman" w:cs="Times New Roman"/>
           <w:color w:val="000000" w:themeColor="text1"/>
           <w:sz w:val="28"/>
           <w:szCs w:val="28"/>
         </w:rPr>
-        <w:pBdr>
-          <w:top w:val="none" w:color="000000" w:sz="4" w:space="0"/>
-          <w:left w:val="none" w:color="000000" w:sz="4" w:space="0"/>
-          <w:bottom w:val="none" w:color="000000" w:sz="4" w:space="0"/>
-          <w:right w:val="none" w:color="000000" w:sz="4" w:space="0"/>
-        </w:pBdr>
       </w:pPr>
       <w:r>
         <w:rPr>
@@ -1019,34 +1035,18 @@
     </w:p>
     <w:p>
       <w:pPr>
-        <w:pStyle w:val="605"/>
+        <w:pStyle w:val="1_692"/>
         <w:numPr>
           <w:ilvl w:val="0"/>
-          <w:numId w:val="13"/>
+          <w:numId w:val="14"/>
         </w:numPr>
-        <w:ind w:right="0"/>
-        <w:spacing w:before="0" w:after="0" w:line="360" w:lineRule="auto"/>
         <w:rPr>
           <w:rFonts w:ascii="Times New Roman" w:hAnsi="Times New Roman" w:cs="Times New Roman"/>
           <w:color w:val="000000" w:themeColor="text1"/>
           <w:sz w:val="28"/>
           <w:szCs w:val="28"/>
         </w:rPr>
-        <w:pBdr>
-          <w:top w:val="none" w:color="000000" w:sz="4" w:space="0"/>
-          <w:left w:val="none" w:color="000000" w:sz="4" w:space="0"/>
-          <w:bottom w:val="none" w:color="000000" w:sz="4" w:space="0"/>
-          <w:right w:val="none" w:color="000000" w:sz="4" w:space="0"/>
-        </w:pBdr>
       </w:pPr>
-      <w:r>
-        <w:rPr>
-          <w:rFonts w:ascii="Times New Roman" w:hAnsi="Times New Roman" w:eastAsia="Arial" w:cs="Times New Roman"/>
-          <w:color w:val="000000" w:themeColor="text1"/>
-          <w:sz w:val="28"/>
-          <w:szCs w:val="28"/>
-        </w:rPr>
-      </w:r>
       <w:r>
         <w:rPr>
           <w:rFonts w:ascii="Times New Roman" w:hAnsi="Times New Roman" w:eastAsia="Arial" w:cs="Times New Roman"/>
@@ -1067,34 +1067,18 @@
     </w:p>
     <w:p>
       <w:pPr>
-        <w:pStyle w:val="605"/>
+        <w:pStyle w:val="1_692"/>
         <w:numPr>
           <w:ilvl w:val="0"/>
-          <w:numId w:val="13"/>
+          <w:numId w:val="14"/>
         </w:numPr>
-        <w:ind w:right="0"/>
-        <w:spacing w:before="0" w:after="0" w:line="360" w:lineRule="auto"/>
         <w:rPr>
           <w:rFonts w:ascii="Times New Roman" w:hAnsi="Times New Roman" w:cs="Times New Roman"/>
           <w:color w:val="000000" w:themeColor="text1"/>
           <w:sz w:val="28"/>
           <w:szCs w:val="28"/>
         </w:rPr>
-        <w:pBdr>
-          <w:top w:val="none" w:color="000000" w:sz="4" w:space="0"/>
-          <w:left w:val="none" w:color="000000" w:sz="4" w:space="0"/>
-          <w:bottom w:val="none" w:color="000000" w:sz="4" w:space="0"/>
-          <w:right w:val="none" w:color="000000" w:sz="4" w:space="0"/>
-        </w:pBdr>
       </w:pPr>
-      <w:r>
-        <w:rPr>
-          <w:rFonts w:ascii="Times New Roman" w:hAnsi="Times New Roman" w:eastAsia="Arial" w:cs="Times New Roman"/>
-          <w:color w:val="000000" w:themeColor="text1"/>
-          <w:sz w:val="28"/>
-          <w:szCs w:val="28"/>
-        </w:rPr>
-      </w:r>
       <w:r>
         <w:rPr>
           <w:rFonts w:ascii="Times New Roman" w:hAnsi="Times New Roman" w:eastAsia="Arial" w:cs="Times New Roman"/>
@@ -1267,15 +1251,15 @@
     </w:p>
     <w:p>
       <w:pPr>
-        <w:pStyle w:val="15"/>
-        <w:ind w:left="0" w:firstLine="708"/>
-        <w:jc w:val="both"/>
+        <w:pStyle w:val="1_692"/>
+        <w:ind w:firstLine="708"/>
         <w:rPr>
           <w:b w:val="0"/>
           <w:bCs w:val="0"/>
           <w14:ligatures w14:val="none"/>
         </w:rPr>
       </w:pPr>
+      <w:r/>
       <w:r>
         <w:rPr>
           <w:b w:val="0"/>
@@ -1290,7 +1274,33 @@
           <w:bCs w:val="0"/>
           <w14:ligatures w14:val="none"/>
         </w:rPr>
-        <w:t xml:space="preserve">Java, JavaScript, Ruby, PHP , .Net и Scala. Такой широкий набор поддерживаемых языков программирования </w:t>
+        <w:t xml:space="preserve">Java, JavaScript, Ruby, PHP , .Net и Scala. </w:t>
+      </w:r>
+      <w:r>
+        <w:rPr>
+          <w:b w:val="0"/>
+          <w:bCs w:val="0"/>
+          <w14:ligatures w14:val="none"/>
+        </w:rPr>
+      </w:r>
+    </w:p>
+    <w:p>
+      <w:pPr>
+        <w:pStyle w:val="1_692"/>
+        <w:ind w:firstLine="708"/>
+        <w:rPr>
+          <w:b w:val="0"/>
+          <w:bCs w:val="0"/>
+          <w14:ligatures w14:val="none"/>
+        </w:rPr>
+      </w:pPr>
+      <w:r>
+        <w:rPr>
+          <w:b w:val="0"/>
+          <w:bCs w:val="0"/>
+          <w14:ligatures w14:val="none"/>
+        </w:rPr>
+        <w:t xml:space="preserve">Такой широкий набор поддерживаемых языков программирования </w:t>
       </w:r>
       <w:r>
         <w:rPr>
@@ -1329,7 +1339,7 @@
           <w:bCs w:val="0"/>
           <w14:ligatures w14:val="none"/>
         </w:rPr>
-        <w:t xml:space="preserve">многим разработчикам, тестировщикам и менеджерам, что упрощает поддержку тестов</w:t>
+        <w:t xml:space="preserve">многим разработчикам, тестировщикам и менеджерам, что упрощает поддержку тестов [6]</w:t>
       </w:r>
       <w:r>
         <w:rPr>
@@ -1344,23 +1354,16 @@
           <w14:ligatures w14:val="none"/>
         </w:rPr>
       </w:r>
+      <w:r/>
     </w:p>
     <w:p>
       <w:pPr>
-        <w:pStyle w:val="15"/>
-        <w:ind w:left="0" w:firstLine="0"/>
-        <w:jc w:val="both"/>
+        <w:pStyle w:val="1_692"/>
         <w:rPr>
           <w14:ligatures w14:val="none"/>
         </w:rPr>
       </w:pPr>
-      <w:r>
-        <w:rPr>
-          <w:b w:val="0"/>
-          <w:bCs w:val="0"/>
-          <w14:ligatures w14:val="none"/>
-        </w:rPr>
-      </w:r>
+      <w:r/>
       <w:r>
         <mc:AlternateContent>
           <mc:Choice Requires="wpg">
@@ -1427,6 +1430,7 @@
           </mc:Fallback>
         </mc:AlternateContent>
       </w:r>
+      <w:r/>
       <w:r>
         <w:rPr>
           <w14:ligatures w14:val="none"/>
@@ -1435,13 +1439,13 @@
     </w:p>
     <w:p>
       <w:pPr>
-        <w:pStyle w:val="15"/>
-        <w:ind w:left="0" w:firstLine="0"/>
+        <w:pStyle w:val="1_692"/>
         <w:jc w:val="center"/>
         <w:rPr>
           <w14:ligatures w14:val="none"/>
         </w:rPr>
       </w:pPr>
+      <w:r/>
       <w:r>
         <w:rPr>
           <w:b w:val="0"/>
@@ -1459,6 +1463,2174 @@
         </w:rPr>
         <w:t xml:space="preserve"> — интерфейс allure</w:t>
       </w:r>
+      <w:r>
+        <w:rPr>
+          <w:highlight w:val="none"/>
+          <w14:ligatures w14:val="none"/>
+        </w:rPr>
+      </w:r>
+      <w:r/>
+      <w:r>
+        <w:rPr>
+          <w14:ligatures w14:val="none"/>
+        </w:rPr>
+      </w:r>
+    </w:p>
+    <w:p>
+      <w:pPr>
+        <w:pStyle w:val="15"/>
+        <w:ind w:left="0" w:firstLine="708"/>
+        <w:jc w:val="both"/>
+        <w:rPr>
+          <w:highlight w:val="none"/>
+          <w14:ligatures w14:val="none"/>
+        </w:rPr>
+      </w:pPr>
+      <w:r/>
+      <w:bookmarkStart w:id="7" w:name="_Toc7"/>
+      <w:r>
+        <w:rPr>
+          <w:highlight w:val="none"/>
+          <w14:ligatures w14:val="none"/>
+        </w:rPr>
+        <w:t xml:space="preserve">3.3 Реализация и проведение функциональных тестов</w:t>
+      </w:r>
+      <w:r/>
+      <w:bookmarkEnd w:id="7"/>
+      <w:r/>
+      <w:r>
+        <w:rPr>
+          <w:highlight w:val="none"/>
+          <w14:ligatures w14:val="none"/>
+        </w:rPr>
+      </w:r>
+    </w:p>
+    <w:p>
+      <w:pPr>
+        <w:pStyle w:val="1_692"/>
+        <w:ind w:firstLine="708"/>
+        <w:rPr>
+          <w:b w:val="0"/>
+          <w:bCs w:val="0"/>
+          <w14:ligatures w14:val="none"/>
+        </w:rPr>
+      </w:pPr>
+      <w:r>
+        <w:rPr>
+          <w:b w:val="0"/>
+          <w:bCs w:val="0"/>
+          <w14:ligatures w14:val="none"/>
+        </w:rPr>
+        <w:t xml:space="preserve">Для упрощения написания тестов и генерации отчетов был реализован вспомогательный модуль utils.py, отвечающий за отправку http-запросов к микросервисам, проверку http-ответов и их прикрепление к отчетам в allure.</w:t>
+      </w:r>
+      <w:r>
+        <w:rPr>
+          <w:highlight w:val="none"/>
+          <w14:ligatures w14:val="none"/>
+        </w:rPr>
+      </w:r>
+    </w:p>
+    <w:p>
+      <w:pPr>
+        <w:pStyle w:val="1_692"/>
+        <w:rPr>
+          <w14:ligatures w14:val="none"/>
+        </w:rPr>
+      </w:pPr>
+      <w:r>
+        <w:rPr>
+          <w:b w:val="0"/>
+          <w:bCs w:val="0"/>
+          <w14:ligatures w14:val="none"/>
+        </w:rPr>
+        <w:t xml:space="preserve">Программный код utils.py приведен в </w:t>
+      </w:r>
+      <w:r>
+        <w:rPr>
+          <w:b w:val="0"/>
+          <w:bCs w:val="0"/>
+          <w:highlight w:val="yellow"/>
+          <w14:ligatures w14:val="none"/>
+        </w:rPr>
+        <w:t xml:space="preserve">листинге Х</w:t>
+      </w:r>
+      <w:r>
+        <w:rPr>
+          <w:b w:val="0"/>
+          <w:bCs w:val="0"/>
+          <w:highlight w:val="yellow"/>
+          <w14:ligatures w14:val="none"/>
+        </w:rPr>
+        <w:t xml:space="preserve">.</w:t>
+      </w:r>
+      <w:r>
+        <w:rPr>
+          <w14:ligatures w14:val="none"/>
+        </w:rPr>
+      </w:r>
+      <w:r>
+        <w:rPr>
+          <w:highlight w:val="none"/>
+          <w14:ligatures w14:val="none"/>
+        </w:rPr>
+      </w:r>
+    </w:p>
+    <w:p>
+      <w:pPr>
+        <w:pStyle w:val="1_692"/>
+        <w:ind w:firstLine="708"/>
+        <w:rPr>
+          <w14:ligatures w14:val="none"/>
+        </w:rPr>
+      </w:pPr>
+      <w:r>
+        <w:rPr>
+          <w:b w:val="0"/>
+          <w:bCs w:val="0"/>
+          <w:highlight w:val="yellow"/>
+          <w14:ligatures w14:val="none"/>
+        </w:rPr>
+        <w:t xml:space="preserve">Листи</w:t>
+      </w:r>
+      <w:r>
+        <w:rPr>
+          <w:highlight w:val="yellow"/>
+          <w14:ligatures w14:val="none"/>
+        </w:rPr>
+        <w:t xml:space="preserve">нг Х</w:t>
+      </w:r>
+      <w:r>
+        <w:rPr>
+          <w14:ligatures w14:val="none"/>
+        </w:rPr>
+        <w:t xml:space="preserve"> — программный код utils.py</w:t>
+      </w:r>
+      <w:r>
+        <w:rPr>
+          <w:highlight w:val="none"/>
+          <w14:ligatures w14:val="none"/>
+        </w:rPr>
+      </w:r>
+    </w:p>
+    <w:tbl>
+      <w:tblPr>
+        <w:tblStyle w:val="48"/>
+        <w:tblW w:w="0" w:type="auto"/>
+        <w:tblLook w:val="04A0" w:firstRow="1" w:lastRow="0" w:firstColumn="1" w:lastColumn="0" w:noHBand="0" w:noVBand="1"/>
+      </w:tblPr>
+      <w:tblGrid>
+        <w:gridCol w:w="9355"/>
+      </w:tblGrid>
+      <w:tr>
+        <w:trPr/>
+        <w:tc>
+          <w:tcPr>
+            <w:tcW w:w="9355" w:type="dxa"/>
+            <w:textDirection w:val="lrTb"/>
+            <w:noWrap w:val="false"/>
+          </w:tcPr>
+          <w:p>
+            <w:pPr>
+              <w:pStyle w:val="1_692"/>
+              <w:jc w:val="left"/>
+              <w:spacing w:line="276" w:lineRule="auto"/>
+              <w:rPr>
+                <w:rFonts w:ascii="Open Sans" w:hAnsi="Open Sans" w:cs="Open Sans"/>
+                <w:sz w:val="22"/>
+                <w:szCs w:val="22"/>
+              </w:rPr>
+            </w:pPr>
+            <w:r>
+              <w:rPr>
+                <w:rFonts w:ascii="Open Sans" w:hAnsi="Open Sans" w:cs="Open Sans"/>
+                <w:sz w:val="22"/>
+                <w:szCs w:val="22"/>
+              </w:rPr>
+              <w:t xml:space="preserve">import requests</w:t>
+            </w:r>
+            <w:r>
+              <w:rPr>
+                <w:rFonts w:ascii="Open Sans" w:hAnsi="Open Sans" w:cs="Open Sans"/>
+                <w:sz w:val="22"/>
+                <w:szCs w:val="22"/>
+              </w:rPr>
+            </w:r>
+          </w:p>
+          <w:p>
+            <w:pPr>
+              <w:pStyle w:val="1_692"/>
+              <w:jc w:val="left"/>
+              <w:spacing w:line="276" w:lineRule="auto"/>
+              <w:rPr>
+                <w:rFonts w:ascii="Open Sans" w:hAnsi="Open Sans" w:cs="Open Sans"/>
+                <w:sz w:val="22"/>
+                <w:szCs w:val="22"/>
+              </w:rPr>
+            </w:pPr>
+            <w:r>
+              <w:rPr>
+                <w:rFonts w:ascii="Open Sans" w:hAnsi="Open Sans" w:cs="Open Sans"/>
+                <w:sz w:val="22"/>
+                <w:szCs w:val="22"/>
+              </w:rPr>
+              <w:t xml:space="preserve">import allure</w:t>
+            </w:r>
+            <w:r>
+              <w:rPr>
+                <w:rFonts w:ascii="Open Sans" w:hAnsi="Open Sans" w:cs="Open Sans"/>
+                <w:sz w:val="22"/>
+                <w:szCs w:val="22"/>
+              </w:rPr>
+            </w:r>
+          </w:p>
+          <w:p>
+            <w:pPr>
+              <w:pStyle w:val="1_692"/>
+              <w:jc w:val="left"/>
+              <w:spacing w:line="276" w:lineRule="auto"/>
+              <w:rPr>
+                <w:rFonts w:ascii="Open Sans" w:hAnsi="Open Sans" w:cs="Open Sans"/>
+                <w:sz w:val="22"/>
+                <w:szCs w:val="22"/>
+              </w:rPr>
+            </w:pPr>
+            <w:r>
+              <w:rPr>
+                <w:rFonts w:ascii="Open Sans" w:hAnsi="Open Sans" w:cs="Open Sans"/>
+                <w:sz w:val="22"/>
+                <w:szCs w:val="22"/>
+              </w:rPr>
+              <w:t xml:space="preserve">import json</w:t>
+            </w:r>
+            <w:r>
+              <w:rPr>
+                <w:rFonts w:ascii="Open Sans" w:hAnsi="Open Sans" w:cs="Open Sans"/>
+                <w:sz w:val="22"/>
+                <w:szCs w:val="22"/>
+              </w:rPr>
+            </w:r>
+          </w:p>
+          <w:p>
+            <w:pPr>
+              <w:pStyle w:val="1_692"/>
+              <w:jc w:val="left"/>
+              <w:spacing w:line="276" w:lineRule="auto"/>
+              <w:rPr>
+                <w:rFonts w:ascii="Open Sans" w:hAnsi="Open Sans" w:cs="Open Sans"/>
+                <w:sz w:val="22"/>
+                <w:szCs w:val="22"/>
+              </w:rPr>
+            </w:pPr>
+            <w:r>
+              <w:rPr>
+                <w:rFonts w:ascii="Open Sans" w:hAnsi="Open Sans" w:cs="Open Sans"/>
+                <w:sz w:val="22"/>
+                <w:szCs w:val="22"/>
+              </w:rPr>
+            </w:r>
+            <w:r>
+              <w:rPr>
+                <w:rFonts w:ascii="Open Sans" w:hAnsi="Open Sans" w:cs="Open Sans"/>
+                <w:sz w:val="22"/>
+                <w:szCs w:val="22"/>
+              </w:rPr>
+            </w:r>
+          </w:p>
+          <w:p>
+            <w:pPr>
+              <w:pStyle w:val="1_692"/>
+              <w:jc w:val="left"/>
+              <w:spacing w:line="276" w:lineRule="auto"/>
+              <w:rPr>
+                <w:rFonts w:ascii="Open Sans" w:hAnsi="Open Sans" w:cs="Open Sans"/>
+                <w:sz w:val="22"/>
+                <w:szCs w:val="22"/>
+              </w:rPr>
+            </w:pPr>
+            <w:r>
+              <w:rPr>
+                <w:rFonts w:ascii="Open Sans" w:hAnsi="Open Sans" w:cs="Open Sans"/>
+                <w:sz w:val="22"/>
+                <w:szCs w:val="22"/>
+              </w:rPr>
+              <w:t xml:space="preserve">@allure.step("Send request") </w:t>
+            </w:r>
+            <w:r>
+              <w:rPr>
+                <w:rFonts w:ascii="Open Sans" w:hAnsi="Open Sans" w:cs="Open Sans"/>
+                <w:color w:val="7f7f7f" w:themeColor="text1" w:themeTint="80"/>
+                <w:sz w:val="22"/>
+                <w:szCs w:val="22"/>
+                <w:highlight w:val="none"/>
+              </w:rPr>
+              <w:t xml:space="preserve"># </w:t>
+            </w:r>
+            <w:r>
+              <w:rPr>
+                <w:rFonts w:ascii="Open Sans" w:hAnsi="Open Sans" w:cs="Open Sans"/>
+                <w:color w:val="7f7f7f" w:themeColor="text1" w:themeTint="80"/>
+                <w:sz w:val="22"/>
+                <w:szCs w:val="22"/>
+              </w:rPr>
+              <w:t xml:space="preserve">отправка запроса</w:t>
+            </w:r>
+            <w:r/>
+            <w:r>
+              <w:rPr>
+                <w:rFonts w:ascii="Open Sans" w:hAnsi="Open Sans" w:cs="Open Sans"/>
+                <w:color w:val="7f7f7f" w:themeColor="text1" w:themeTint="80"/>
+                <w:sz w:val="22"/>
+                <w:szCs w:val="22"/>
+                <w:highlight w:val="none"/>
+              </w:rPr>
+              <w:t xml:space="preserve"> - новый этап  в отчете</w:t>
+            </w:r>
+            <w:r>
+              <w:rPr>
+                <w:rFonts w:ascii="Open Sans" w:hAnsi="Open Sans" w:cs="Open Sans"/>
+                <w:sz w:val="22"/>
+                <w:szCs w:val="22"/>
+              </w:rPr>
+            </w:r>
+            <w:r>
+              <w:rPr>
+                <w:rFonts w:ascii="Open Sans" w:hAnsi="Open Sans" w:cs="Open Sans"/>
+                <w:sz w:val="22"/>
+                <w:szCs w:val="22"/>
+              </w:rPr>
+            </w:r>
+          </w:p>
+          <w:p>
+            <w:pPr>
+              <w:pStyle w:val="1_692"/>
+              <w:jc w:val="left"/>
+              <w:spacing w:line="276" w:lineRule="auto"/>
+              <w:rPr>
+                <w:rFonts w:ascii="Open Sans" w:hAnsi="Open Sans" w:cs="Open Sans"/>
+                <w:sz w:val="22"/>
+                <w:szCs w:val="22"/>
+              </w:rPr>
+            </w:pPr>
+            <w:r>
+              <w:rPr>
+                <w:rFonts w:ascii="Open Sans" w:hAnsi="Open Sans" w:cs="Open Sans"/>
+                <w:sz w:val="22"/>
+                <w:szCs w:val="22"/>
+              </w:rPr>
+              <w:t xml:space="preserve">def send_request(port, url, payload):</w:t>
+            </w:r>
+            <w:r>
+              <w:rPr>
+                <w:rFonts w:ascii="Open Sans" w:hAnsi="Open Sans" w:cs="Open Sans"/>
+                <w:sz w:val="22"/>
+                <w:szCs w:val="22"/>
+              </w:rPr>
+            </w:r>
+          </w:p>
+          <w:p>
+            <w:pPr>
+              <w:pStyle w:val="1_692"/>
+              <w:jc w:val="left"/>
+              <w:spacing w:line="276" w:lineRule="auto"/>
+              <w:rPr>
+                <w:rFonts w:ascii="Open Sans" w:hAnsi="Open Sans" w:cs="Open Sans"/>
+                <w:sz w:val="22"/>
+                <w:szCs w:val="22"/>
+                <w:highlight w:val="none"/>
+              </w:rPr>
+            </w:pPr>
+            <w:r>
+              <w:rPr>
+                <w:rFonts w:ascii="Open Sans" w:hAnsi="Open Sans" w:cs="Open Sans"/>
+                <w:sz w:val="22"/>
+                <w:szCs w:val="22"/>
+              </w:rPr>
+              <w:t xml:space="preserve">    path = f"http://127.0.0.1:{port}/{url}"</w:t>
+            </w:r>
+            <w:r>
+              <w:rPr>
+                <w:rFonts w:ascii="Open Sans" w:hAnsi="Open Sans" w:cs="Open Sans"/>
+                <w:sz w:val="22"/>
+                <w:szCs w:val="22"/>
+              </w:rPr>
+            </w:r>
+            <w:r>
+              <w:rPr>
+                <w:rFonts w:ascii="Open Sans" w:hAnsi="Open Sans" w:cs="Open Sans"/>
+                <w:sz w:val="22"/>
+                <w:szCs w:val="22"/>
+                <w:highlight w:val="none"/>
+              </w:rPr>
+            </w:r>
+            <w:r>
+              <w:rPr>
+                <w:rFonts w:ascii="Open Sans" w:hAnsi="Open Sans" w:cs="Open Sans"/>
+                <w:sz w:val="22"/>
+                <w:szCs w:val="22"/>
+                <w:highlight w:val="none"/>
+              </w:rPr>
+            </w:r>
+            <w:r>
+              <w:rPr>
+                <w:rFonts w:ascii="Open Sans" w:hAnsi="Open Sans" w:cs="Open Sans"/>
+                <w:sz w:val="22"/>
+                <w:szCs w:val="22"/>
+                <w:highlight w:val="none"/>
+              </w:rPr>
+            </w:r>
+            <w:r>
+              <w:rPr>
+                <w:rFonts w:ascii="Open Sans" w:hAnsi="Open Sans" w:cs="Open Sans"/>
+                <w:sz w:val="22"/>
+                <w:szCs w:val="22"/>
+                <w:highlight w:val="none"/>
+              </w:rPr>
+            </w:r>
+            <w:r>
+              <w:rPr>
+                <w:rFonts w:ascii="Open Sans" w:hAnsi="Open Sans" w:cs="Open Sans"/>
+                <w:sz w:val="22"/>
+                <w:szCs w:val="22"/>
+                <w:highlight w:val="none"/>
+              </w:rPr>
+            </w:r>
+            <w:r>
+              <w:rPr>
+                <w:rFonts w:ascii="Open Sans" w:hAnsi="Open Sans" w:cs="Open Sans"/>
+                <w:sz w:val="22"/>
+                <w:szCs w:val="22"/>
+                <w:highlight w:val="none"/>
+              </w:rPr>
+            </w:r>
+          </w:p>
+          <w:p>
+            <w:pPr>
+              <w:pStyle w:val="1_692"/>
+              <w:jc w:val="left"/>
+              <w:spacing w:line="276" w:lineRule="auto"/>
+              <w:rPr>
+                <w:rFonts w:ascii="Open Sans" w:hAnsi="Open Sans" w:cs="Open Sans"/>
+                <w:sz w:val="22"/>
+                <w:szCs w:val="22"/>
+                <w:highlight w:val="none"/>
+              </w:rPr>
+            </w:pPr>
+            <w:r>
+              <w:rPr>
+                <w:rFonts w:ascii="Open Sans" w:hAnsi="Open Sans" w:cs="Open Sans"/>
+                <w:sz w:val="22"/>
+                <w:szCs w:val="22"/>
+              </w:rPr>
+              <w:t xml:space="preserve">    allure.attach(path, 'Request URL', allure.attachment_type.TEXT)</w:t>
+            </w:r>
+            <w:r>
+              <w:rPr>
+                <w:rFonts w:ascii="Open Sans" w:hAnsi="Open Sans" w:cs="Open Sans"/>
+                <w:sz w:val="22"/>
+                <w:szCs w:val="22"/>
+              </w:rPr>
+            </w:r>
+          </w:p>
+          <w:p>
+            <w:pPr>
+              <w:pStyle w:val="1_692"/>
+              <w:jc w:val="left"/>
+              <w:spacing w:line="276" w:lineRule="auto"/>
+              <w:rPr>
+                <w:rFonts w:ascii="Open Sans" w:hAnsi="Open Sans" w:cs="Open Sans"/>
+                <w:sz w:val="22"/>
+                <w:szCs w:val="22"/>
+              </w:rPr>
+            </w:pPr>
+            <w:r>
+              <w:rPr>
+                <w:rFonts w:ascii="Open Sans" w:hAnsi="Open Sans" w:cs="Open Sans"/>
+                <w:sz w:val="22"/>
+                <w:szCs w:val="22"/>
+                <w:highlight w:val="none"/>
+              </w:rPr>
+              <w:t xml:space="preserve">    </w:t>
+            </w:r>
+            <w:r>
+              <w:rPr>
+                <w:rFonts w:ascii="Open Sans" w:hAnsi="Open Sans" w:cs="Open Sans"/>
+                <w:color w:val="7f7f7f" w:themeColor="text1" w:themeTint="80"/>
+                <w:sz w:val="22"/>
+                <w:szCs w:val="22"/>
+                <w:highlight w:val="none"/>
+              </w:rPr>
+              <w:t xml:space="preserve"># прикрепить данные запроса к отчету</w:t>
+            </w:r>
+            <w:r/>
+            <w:r>
+              <w:rPr>
+                <w:rFonts w:ascii="Open Sans" w:hAnsi="Open Sans" w:cs="Open Sans"/>
+                <w:sz w:val="22"/>
+                <w:szCs w:val="22"/>
+                <w:highlight w:val="none"/>
+              </w:rPr>
+            </w:r>
+            <w:r>
+              <w:rPr>
+                <w:rFonts w:ascii="Open Sans" w:hAnsi="Open Sans" w:cs="Open Sans"/>
+                <w:sz w:val="22"/>
+                <w:szCs w:val="22"/>
+                <w:highlight w:val="none"/>
+              </w:rPr>
+            </w:r>
+          </w:p>
+          <w:p>
+            <w:pPr>
+              <w:pStyle w:val="1_692"/>
+              <w:jc w:val="left"/>
+              <w:spacing w:line="276" w:lineRule="auto"/>
+              <w:rPr>
+                <w:rFonts w:ascii="Open Sans" w:hAnsi="Open Sans" w:cs="Open Sans"/>
+                <w:sz w:val="22"/>
+                <w:szCs w:val="22"/>
+              </w:rPr>
+            </w:pPr>
+            <w:r>
+              <w:rPr>
+                <w:rFonts w:ascii="Open Sans" w:hAnsi="Open Sans" w:cs="Open Sans"/>
+                <w:sz w:val="22"/>
+                <w:szCs w:val="22"/>
+              </w:rPr>
+              <w:t xml:space="preserve">    allure.attach(json.dumps(payload, indent=4, ensure_ascii=False).encode(), 'Request payload', allure.attachment_type.TEXT)</w:t>
+            </w:r>
+            <w:r>
+              <w:rPr>
+                <w:rFonts w:ascii="Open Sans" w:hAnsi="Open Sans" w:cs="Open Sans"/>
+                <w:sz w:val="22"/>
+                <w:szCs w:val="22"/>
+              </w:rPr>
+            </w:r>
+          </w:p>
+          <w:p>
+            <w:pPr>
+              <w:pStyle w:val="1_692"/>
+              <w:jc w:val="left"/>
+              <w:spacing w:line="276" w:lineRule="auto"/>
+              <w:rPr>
+                <w:rFonts w:ascii="Open Sans" w:hAnsi="Open Sans" w:cs="Open Sans"/>
+                <w:sz w:val="22"/>
+                <w:szCs w:val="22"/>
+                <w:highlight w:val="none"/>
+              </w:rPr>
+            </w:pPr>
+            <w:r>
+              <w:rPr>
+                <w:rFonts w:ascii="Open Sans" w:hAnsi="Open Sans" w:cs="Open Sans"/>
+                <w:sz w:val="22"/>
+                <w:szCs w:val="22"/>
+              </w:rPr>
+              <w:t xml:space="preserve">    resp = requests.post(path, json = payload)</w:t>
+            </w:r>
+            <w:r>
+              <w:rPr>
+                <w:rFonts w:ascii="Open Sans" w:hAnsi="Open Sans" w:cs="Open Sans"/>
+                <w:sz w:val="22"/>
+                <w:szCs w:val="22"/>
+              </w:rPr>
+            </w:r>
+          </w:p>
+          <w:p>
+            <w:pPr>
+              <w:pStyle w:val="1_692"/>
+              <w:jc w:val="left"/>
+              <w:spacing w:line="276" w:lineRule="auto"/>
+              <w:rPr>
+                <w:rFonts w:ascii="Open Sans" w:hAnsi="Open Sans" w:cs="Open Sans"/>
+                <w:sz w:val="22"/>
+                <w:szCs w:val="22"/>
+              </w:rPr>
+            </w:pPr>
+            <w:r>
+              <w:rPr>
+                <w:rFonts w:ascii="Open Sans" w:hAnsi="Open Sans" w:cs="Open Sans"/>
+                <w:sz w:val="22"/>
+                <w:szCs w:val="22"/>
+                <w:highlight w:val="none"/>
+              </w:rPr>
+              <w:t xml:space="preserve">    </w:t>
+            </w:r>
+            <w:r>
+              <w:rPr>
+                <w:rFonts w:ascii="Open Sans" w:hAnsi="Open Sans" w:cs="Open Sans"/>
+                <w:color w:val="7f7f7f" w:themeColor="text1" w:themeTint="80"/>
+                <w:sz w:val="22"/>
+                <w:szCs w:val="22"/>
+                <w:highlight w:val="none"/>
+              </w:rPr>
+              <w:t xml:space="preserve"># прикрепить данные ответа к отчету</w:t>
+            </w:r>
+            <w:r/>
+            <w:r>
+              <w:rPr>
+                <w:rFonts w:ascii="Open Sans" w:hAnsi="Open Sans" w:cs="Open Sans"/>
+                <w:sz w:val="22"/>
+                <w:szCs w:val="22"/>
+                <w:highlight w:val="none"/>
+              </w:rPr>
+            </w:r>
+            <w:r>
+              <w:rPr>
+                <w:rFonts w:ascii="Open Sans" w:hAnsi="Open Sans" w:cs="Open Sans"/>
+                <w:sz w:val="22"/>
+                <w:szCs w:val="22"/>
+                <w:highlight w:val="none"/>
+              </w:rPr>
+            </w:r>
+          </w:p>
+          <w:p>
+            <w:pPr>
+              <w:pStyle w:val="1_692"/>
+              <w:jc w:val="left"/>
+              <w:spacing w:line="276" w:lineRule="auto"/>
+              <w:rPr>
+                <w:rFonts w:ascii="Open Sans" w:hAnsi="Open Sans" w:cs="Open Sans"/>
+                <w:sz w:val="22"/>
+                <w:szCs w:val="22"/>
+              </w:rPr>
+            </w:pPr>
+            <w:r>
+              <w:rPr>
+                <w:rFonts w:ascii="Open Sans" w:hAnsi="Open Sans" w:cs="Open Sans"/>
+                <w:sz w:val="22"/>
+                <w:szCs w:val="22"/>
+              </w:rPr>
+              <w:t xml:space="preserve">    allure.attach(json.dumps(resp.json(), indent=4, ensure_ascii=False).encode(), 'Response payload', allure.attachment_type.TEXT)</w:t>
+            </w:r>
+            <w:r>
+              <w:rPr>
+                <w:rFonts w:ascii="Open Sans" w:hAnsi="Open Sans" w:cs="Open Sans"/>
+                <w:sz w:val="22"/>
+                <w:szCs w:val="22"/>
+              </w:rPr>
+            </w:r>
+          </w:p>
+          <w:p>
+            <w:pPr>
+              <w:pStyle w:val="1_692"/>
+              <w:jc w:val="left"/>
+              <w:spacing w:line="276" w:lineRule="auto"/>
+              <w:rPr>
+                <w:rFonts w:ascii="Open Sans" w:hAnsi="Open Sans" w:cs="Open Sans"/>
+                <w:sz w:val="22"/>
+                <w:szCs w:val="22"/>
+              </w:rPr>
+            </w:pPr>
+            <w:r>
+              <w:rPr>
+                <w:rFonts w:ascii="Open Sans" w:hAnsi="Open Sans" w:cs="Open Sans"/>
+                <w:sz w:val="22"/>
+                <w:szCs w:val="22"/>
+              </w:rPr>
+              <w:t xml:space="preserve">    return resp</w:t>
+            </w:r>
+            <w:r>
+              <w:rPr>
+                <w:rFonts w:ascii="Open Sans" w:hAnsi="Open Sans" w:cs="Open Sans"/>
+                <w:sz w:val="22"/>
+                <w:szCs w:val="22"/>
+              </w:rPr>
+            </w:r>
+          </w:p>
+          <w:p>
+            <w:pPr>
+              <w:pStyle w:val="1_692"/>
+              <w:jc w:val="left"/>
+              <w:spacing w:line="276" w:lineRule="auto"/>
+              <w:rPr>
+                <w:rFonts w:ascii="Open Sans" w:hAnsi="Open Sans" w:cs="Open Sans"/>
+                <w:sz w:val="22"/>
+                <w:szCs w:val="22"/>
+              </w:rPr>
+            </w:pPr>
+            <w:r>
+              <w:rPr>
+                <w:rFonts w:ascii="Open Sans" w:hAnsi="Open Sans" w:cs="Open Sans"/>
+                <w:sz w:val="22"/>
+                <w:szCs w:val="22"/>
+              </w:rPr>
+            </w:r>
+            <w:r>
+              <w:rPr>
+                <w:rFonts w:ascii="Open Sans" w:hAnsi="Open Sans" w:cs="Open Sans"/>
+                <w:sz w:val="22"/>
+                <w:szCs w:val="22"/>
+              </w:rPr>
+            </w:r>
+          </w:p>
+          <w:p>
+            <w:pPr>
+              <w:pStyle w:val="1_692"/>
+              <w:jc w:val="left"/>
+              <w:spacing w:line="276" w:lineRule="auto"/>
+              <w:rPr>
+                <w:rFonts w:ascii="Open Sans" w:hAnsi="Open Sans" w:cs="Open Sans"/>
+                <w:color w:val="7f7f7f"/>
+              </w:rPr>
+            </w:pPr>
+            <w:r>
+              <w:rPr>
+                <w:rFonts w:ascii="Open Sans" w:hAnsi="Open Sans" w:cs="Open Sans"/>
+                <w:sz w:val="22"/>
+                <w:szCs w:val="22"/>
+              </w:rPr>
+              <w:t xml:space="preserve">@allure.step("Check response [ok]") </w:t>
+            </w:r>
+            <w:r>
+              <w:rPr>
+                <w:rFonts w:ascii="Open Sans" w:hAnsi="Open Sans" w:cs="Open Sans"/>
+                <w:sz w:val="22"/>
+                <w:szCs w:val="22"/>
+              </w:rPr>
+            </w:r>
+            <w:r>
+              <w:rPr>
+                <w:rFonts w:ascii="Open Sans" w:hAnsi="Open Sans" w:cs="Open Sans"/>
+                <w:color w:val="7f7f7f" w:themeColor="text1" w:themeTint="80"/>
+                <w:sz w:val="22"/>
+                <w:szCs w:val="22"/>
+              </w:rPr>
+              <w:t xml:space="preserve"># проверка ответа</w:t>
+            </w:r>
+            <w:r>
+              <w:rPr>
+                <w:rFonts w:ascii="Open Sans" w:hAnsi="Open Sans" w:cs="Open Sans"/>
+                <w:sz w:val="22"/>
+                <w:szCs w:val="22"/>
+              </w:rPr>
+              <w:t xml:space="preserve"> </w:t>
+            </w:r>
+            <w:r>
+              <w:rPr>
+                <w:rFonts w:ascii="Open Sans" w:hAnsi="Open Sans" w:cs="Open Sans"/>
+                <w:color w:val="7f7f7f" w:themeColor="text1" w:themeTint="80"/>
+                <w:sz w:val="22"/>
+                <w:szCs w:val="22"/>
+              </w:rPr>
+              <w:t xml:space="preserve">без ошибок</w:t>
+            </w:r>
+            <w:r>
+              <w:rPr>
+                <w:rFonts w:ascii="Open Sans" w:hAnsi="Open Sans" w:cs="Open Sans"/>
+                <w:color w:val="7f7f7f" w:themeColor="text1" w:themeTint="80"/>
+                <w:sz w:val="22"/>
+                <w:szCs w:val="22"/>
+              </w:rPr>
+            </w:r>
+            <w:r/>
+            <w:r>
+              <w:rPr>
+                <w:rFonts w:ascii="Open Sans" w:hAnsi="Open Sans" w:cs="Open Sans"/>
+                <w:sz w:val="22"/>
+                <w:szCs w:val="22"/>
+              </w:rPr>
+            </w:r>
+            <w:r>
+              <w:rPr>
+                <w:rFonts w:ascii="Open Sans" w:hAnsi="Open Sans" w:cs="Open Sans"/>
+                <w:sz w:val="22"/>
+                <w:szCs w:val="22"/>
+              </w:rPr>
+            </w:r>
+            <w:r/>
+            <w:r>
+              <w:rPr>
+                <w:rFonts w:ascii="Open Sans" w:hAnsi="Open Sans" w:cs="Open Sans"/>
+                <w:color w:val="7f7f7f"/>
+                <w:sz w:val="22"/>
+                <w:szCs w:val="22"/>
+              </w:rPr>
+            </w:r>
+          </w:p>
+          <w:p>
+            <w:pPr>
+              <w:pStyle w:val="1_692"/>
+              <w:jc w:val="left"/>
+              <w:spacing w:line="276" w:lineRule="auto"/>
+              <w:rPr>
+                <w:rFonts w:ascii="Open Sans" w:hAnsi="Open Sans" w:cs="Open Sans"/>
+                <w:sz w:val="22"/>
+                <w:szCs w:val="22"/>
+              </w:rPr>
+            </w:pPr>
+            <w:r>
+              <w:rPr>
+                <w:rFonts w:ascii="Open Sans" w:hAnsi="Open Sans" w:cs="Open Sans"/>
+                <w:sz w:val="22"/>
+                <w:szCs w:val="22"/>
+              </w:rPr>
+              <w:t xml:space="preserve">def is_ok_response(response):</w:t>
+            </w:r>
+            <w:r>
+              <w:rPr>
+                <w:rFonts w:ascii="Open Sans" w:hAnsi="Open Sans" w:cs="Open Sans"/>
+                <w:sz w:val="22"/>
+                <w:szCs w:val="22"/>
+              </w:rPr>
+            </w:r>
+          </w:p>
+          <w:p>
+            <w:pPr>
+              <w:pStyle w:val="1_692"/>
+              <w:jc w:val="left"/>
+              <w:spacing w:line="276" w:lineRule="auto"/>
+              <w:rPr>
+                <w:rFonts w:ascii="Open Sans" w:hAnsi="Open Sans" w:cs="Open Sans"/>
+                <w:sz w:val="22"/>
+                <w:szCs w:val="22"/>
+              </w:rPr>
+            </w:pPr>
+            <w:r>
+              <w:rPr>
+                <w:rFonts w:ascii="Open Sans" w:hAnsi="Open Sans" w:cs="Open Sans"/>
+                <w:sz w:val="22"/>
+                <w:szCs w:val="22"/>
+              </w:rPr>
+              <w:t xml:space="preserve">    allure.attach(json.dumps(response.json(), indent=4, ensure_ascii=False).encode(), 'Response payload', allure.attachment_type.TEXT)</w:t>
+            </w:r>
+            <w:r>
+              <w:rPr>
+                <w:rFonts w:ascii="Open Sans" w:hAnsi="Open Sans" w:cs="Open Sans"/>
+                <w:sz w:val="22"/>
+                <w:szCs w:val="22"/>
+              </w:rPr>
+            </w:r>
+          </w:p>
+          <w:p>
+            <w:pPr>
+              <w:pStyle w:val="1_692"/>
+              <w:jc w:val="left"/>
+              <w:spacing w:line="276" w:lineRule="auto"/>
+              <w:rPr>
+                <w:rFonts w:ascii="Open Sans" w:hAnsi="Open Sans" w:cs="Open Sans"/>
+                <w:sz w:val="22"/>
+                <w:szCs w:val="22"/>
+              </w:rPr>
+            </w:pPr>
+            <w:r>
+              <w:rPr>
+                <w:rFonts w:ascii="Open Sans" w:hAnsi="Open Sans" w:cs="Open Sans"/>
+                <w:sz w:val="22"/>
+                <w:szCs w:val="22"/>
+              </w:rPr>
+              <w:t xml:space="preserve">    return response.status_code == 200 \</w:t>
+            </w:r>
+            <w:r>
+              <w:rPr>
+                <w:rFonts w:ascii="Open Sans" w:hAnsi="Open Sans" w:cs="Open Sans"/>
+                <w:sz w:val="22"/>
+                <w:szCs w:val="22"/>
+              </w:rPr>
+            </w:r>
+          </w:p>
+          <w:p>
+            <w:pPr>
+              <w:pStyle w:val="1_7855"/>
+              <w:rPr>
+                <w:rFonts w:ascii="Open Sans" w:hAnsi="Open Sans" w:cs="Open Sans"/>
+                <w:sz w:val="22"/>
+                <w:szCs w:val="22"/>
+              </w:rPr>
+            </w:pPr>
+            <w:r>
+              <w:rPr>
+                <w:rFonts w:ascii="Open Sans" w:hAnsi="Open Sans" w:cs="Open Sans"/>
+                <w:sz w:val="22"/>
+                <w:szCs w:val="22"/>
+              </w:rPr>
+              <w:t xml:space="preserve">        and response.json()["</w:t>
+            </w:r>
+            <w:r>
+              <w:rPr>
+                <w:rFonts w:ascii="Open Sans" w:hAnsi="Open Sans" w:cs="Open Sans"/>
+                <w:color w:val="000000" w:themeColor="text1"/>
+                <w:sz w:val="22"/>
+                <w:szCs w:val="22"/>
+              </w:rPr>
+            </w:r>
+            <w:r>
+              <w:rPr>
+                <w:rFonts w:ascii="Open Sans" w:hAnsi="Open Sans" w:cs="Open Sans"/>
+                <w:sz w:val="22"/>
+                <w:szCs w:val="22"/>
+              </w:rPr>
+              <w:t xml:space="preserve">status_code"] == 200 \</w:t>
+            </w:r>
+            <w:r>
+              <w:rPr>
+                <w:rFonts w:ascii="Open Sans" w:hAnsi="Open Sans" w:cs="Open Sans"/>
+                <w:sz w:val="22"/>
+                <w:szCs w:val="22"/>
+              </w:rPr>
+            </w:r>
+          </w:p>
+          <w:p>
+            <w:pPr>
+              <w:pStyle w:val="1_692"/>
+              <w:jc w:val="left"/>
+              <w:spacing w:line="276" w:lineRule="auto"/>
+              <w:rPr>
+                <w:rFonts w:ascii="Open Sans" w:hAnsi="Open Sans" w:cs="Open Sans"/>
+                <w:sz w:val="22"/>
+                <w:szCs w:val="22"/>
+              </w:rPr>
+            </w:pPr>
+            <w:r>
+              <w:rPr>
+                <w:rFonts w:ascii="Open Sans" w:hAnsi="Open Sans" w:cs="Open Sans"/>
+                <w:sz w:val="22"/>
+                <w:szCs w:val="22"/>
+              </w:rPr>
+              <w:t xml:space="preserve">            and response.json()["status_str"] == "ok"</w:t>
+            </w:r>
+            <w:r>
+              <w:rPr>
+                <w:rFonts w:ascii="Open Sans" w:hAnsi="Open Sans" w:cs="Open Sans"/>
+                <w:sz w:val="22"/>
+                <w:szCs w:val="22"/>
+              </w:rPr>
+            </w:r>
+          </w:p>
+          <w:p>
+            <w:pPr>
+              <w:pStyle w:val="1_692"/>
+              <w:jc w:val="left"/>
+              <w:spacing w:line="276" w:lineRule="auto"/>
+              <w:rPr>
+                <w:rFonts w:ascii="Open Sans" w:hAnsi="Open Sans" w:cs="Open Sans"/>
+              </w:rPr>
+            </w:pPr>
+            <w:r>
+              <w:rPr>
+                <w:rFonts w:ascii="Open Sans" w:hAnsi="Open Sans" w:cs="Open Sans"/>
+                <w:color w:val="7f7f7f" w:themeColor="text1" w:themeTint="80"/>
+                <w:sz w:val="22"/>
+                <w:szCs w:val="22"/>
+              </w:rPr>
+            </w:r>
+            <w:r>
+              <w:rPr>
+                <w:rFonts w:ascii="Open Sans" w:hAnsi="Open Sans" w:cs="Open Sans"/>
+                <w:sz w:val="22"/>
+                <w:szCs w:val="22"/>
+              </w:rPr>
+            </w:r>
+          </w:p>
+          <w:p>
+            <w:pPr>
+              <w:pStyle w:val="1_692"/>
+              <w:jc w:val="left"/>
+              <w:spacing w:line="276" w:lineRule="auto"/>
+              <w:rPr>
+                <w:rFonts w:ascii="Open Sans" w:hAnsi="Open Sans" w:cs="Open Sans"/>
+                <w:sz w:val="22"/>
+                <w:szCs w:val="22"/>
+              </w:rPr>
+            </w:pPr>
+            <w:r>
+              <w:rPr>
+                <w:rFonts w:ascii="Open Sans" w:hAnsi="Open Sans" w:cs="Open Sans"/>
+                <w:sz w:val="22"/>
+                <w:szCs w:val="22"/>
+              </w:rPr>
+              <w:t xml:space="preserve">@allure.step("Check response [error]") </w:t>
+            </w:r>
+            <w:r>
+              <w:rPr>
+                <w:rFonts w:ascii="Open Sans" w:hAnsi="Open Sans" w:cs="Open Sans"/>
+                <w:color w:val="7f7f7f" w:themeColor="text1" w:themeTint="80"/>
+                <w:sz w:val="22"/>
+                <w:szCs w:val="22"/>
+              </w:rPr>
+              <w:t xml:space="preserve"># проверка ответа при ошибке</w:t>
+            </w:r>
+            <w:r/>
+            <w:r>
+              <w:rPr>
+                <w:rFonts w:ascii="Open Sans" w:hAnsi="Open Sans" w:cs="Open Sans"/>
+                <w:sz w:val="22"/>
+                <w:szCs w:val="22"/>
+              </w:rPr>
+            </w:r>
+            <w:r>
+              <w:rPr>
+                <w:rFonts w:ascii="Open Sans" w:hAnsi="Open Sans" w:cs="Open Sans"/>
+                <w:sz w:val="22"/>
+                <w:szCs w:val="22"/>
+              </w:rPr>
+            </w:r>
+          </w:p>
+          <w:p>
+            <w:pPr>
+              <w:pStyle w:val="1_692"/>
+              <w:jc w:val="left"/>
+              <w:spacing w:line="276" w:lineRule="auto"/>
+              <w:rPr>
+                <w:rFonts w:ascii="Open Sans" w:hAnsi="Open Sans" w:cs="Open Sans"/>
+                <w:sz w:val="22"/>
+                <w:szCs w:val="22"/>
+              </w:rPr>
+            </w:pPr>
+            <w:r>
+              <w:rPr>
+                <w:rFonts w:ascii="Open Sans" w:hAnsi="Open Sans" w:cs="Open Sans"/>
+                <w:sz w:val="22"/>
+                <w:szCs w:val="22"/>
+              </w:rPr>
+              <w:t xml:space="preserve">def is_error_response(response):</w:t>
+            </w:r>
+            <w:r>
+              <w:rPr>
+                <w:rFonts w:ascii="Open Sans" w:hAnsi="Open Sans" w:cs="Open Sans"/>
+                <w:sz w:val="22"/>
+                <w:szCs w:val="22"/>
+              </w:rPr>
+            </w:r>
+          </w:p>
+          <w:p>
+            <w:pPr>
+              <w:pStyle w:val="1_692"/>
+              <w:jc w:val="left"/>
+              <w:spacing w:line="276" w:lineRule="auto"/>
+              <w:rPr>
+                <w:rFonts w:ascii="Open Sans" w:hAnsi="Open Sans" w:cs="Open Sans"/>
+                <w:sz w:val="22"/>
+                <w:szCs w:val="22"/>
+              </w:rPr>
+            </w:pPr>
+            <w:r>
+              <w:rPr>
+                <w:rFonts w:ascii="Open Sans" w:hAnsi="Open Sans" w:cs="Open Sans"/>
+                <w:sz w:val="22"/>
+                <w:szCs w:val="22"/>
+              </w:rPr>
+              <w:t xml:space="preserve">    allure.attach(json.dumps(response.json(), indent=4, ensure_ascii=False).encode(), 'Response payload', allure.attachment_type.TEXT)</w:t>
+            </w:r>
+            <w:r>
+              <w:rPr>
+                <w:rFonts w:ascii="Open Sans" w:hAnsi="Open Sans" w:cs="Open Sans"/>
+                <w:sz w:val="22"/>
+                <w:szCs w:val="22"/>
+              </w:rPr>
+            </w:r>
+          </w:p>
+          <w:p>
+            <w:pPr>
+              <w:pStyle w:val="1_692"/>
+              <w:jc w:val="left"/>
+              <w:spacing w:line="276" w:lineRule="auto"/>
+              <w:rPr>
+                <w:rFonts w:ascii="Open Sans" w:hAnsi="Open Sans" w:cs="Open Sans"/>
+                <w:sz w:val="22"/>
+                <w:szCs w:val="22"/>
+              </w:rPr>
+            </w:pPr>
+            <w:r>
+              <w:rPr>
+                <w:rFonts w:ascii="Open Sans" w:hAnsi="Open Sans" w:cs="Open Sans"/>
+                <w:sz w:val="22"/>
+                <w:szCs w:val="22"/>
+              </w:rPr>
+              <w:t xml:space="preserve">    return response.status_code != 200 \</w:t>
+            </w:r>
+            <w:r>
+              <w:rPr>
+                <w:rFonts w:ascii="Open Sans" w:hAnsi="Open Sans" w:cs="Open Sans"/>
+                <w:sz w:val="22"/>
+                <w:szCs w:val="22"/>
+              </w:rPr>
+            </w:r>
+          </w:p>
+          <w:p>
+            <w:pPr>
+              <w:pStyle w:val="1_692"/>
+              <w:jc w:val="left"/>
+              <w:spacing w:line="276" w:lineRule="auto"/>
+              <w:rPr>
+                <w:rFonts w:ascii="Open Sans" w:hAnsi="Open Sans" w:cs="Open Sans"/>
+                <w:sz w:val="22"/>
+                <w:szCs w:val="22"/>
+              </w:rPr>
+            </w:pPr>
+            <w:r>
+              <w:rPr>
+                <w:rFonts w:ascii="Open Sans" w:hAnsi="Open Sans" w:cs="Open Sans"/>
+                <w:sz w:val="22"/>
+                <w:szCs w:val="22"/>
+              </w:rPr>
+              <w:t xml:space="preserve">        and response.json()["status_code"] != 200 \</w:t>
+            </w:r>
+            <w:r>
+              <w:rPr>
+                <w:rFonts w:ascii="Open Sans" w:hAnsi="Open Sans" w:cs="Open Sans"/>
+                <w:sz w:val="22"/>
+                <w:szCs w:val="22"/>
+              </w:rPr>
+            </w:r>
+          </w:p>
+          <w:p>
+            <w:pPr>
+              <w:pStyle w:val="1_692"/>
+              <w:jc w:val="left"/>
+              <w:spacing w:line="276" w:lineRule="auto"/>
+              <w:rPr>
+                <w:rFonts w:ascii="Open Sans" w:hAnsi="Open Sans" w:cs="Open Sans"/>
+                <w:sz w:val="22"/>
+                <w:szCs w:val="22"/>
+              </w:rPr>
+            </w:pPr>
+            <w:r>
+              <w:rPr>
+                <w:rFonts w:ascii="Open Sans" w:hAnsi="Open Sans" w:cs="Open Sans"/>
+                <w:sz w:val="22"/>
+                <w:szCs w:val="22"/>
+              </w:rPr>
+              <w:t xml:space="preserve">            and response.json()["status_str"] == "error"</w:t>
+            </w:r>
+            <w:r>
+              <w:rPr>
+                <w:rFonts w:ascii="Open Sans" w:hAnsi="Open Sans" w:cs="Open Sans"/>
+                <w:sz w:val="22"/>
+                <w:szCs w:val="22"/>
+              </w:rPr>
+            </w:r>
+          </w:p>
+          <w:p>
+            <w:pPr>
+              <w:pStyle w:val="1_692"/>
+              <w:jc w:val="left"/>
+              <w:spacing w:line="276" w:lineRule="auto"/>
+              <w:rPr>
+                <w:rFonts w:ascii="Open Sans" w:hAnsi="Open Sans" w:cs="Open Sans"/>
+                <w:sz w:val="22"/>
+                <w:szCs w:val="22"/>
+              </w:rPr>
+            </w:pPr>
+            <w:r>
+              <w:rPr>
+                <w:rFonts w:ascii="Open Sans" w:hAnsi="Open Sans" w:cs="Open Sans"/>
+                <w:sz w:val="22"/>
+                <w:szCs w:val="22"/>
+              </w:rPr>
+            </w:r>
+            <w:r>
+              <w:rPr>
+                <w:rFonts w:ascii="Open Sans" w:hAnsi="Open Sans" w:cs="Open Sans"/>
+                <w:sz w:val="22"/>
+                <w:szCs w:val="22"/>
+              </w:rPr>
+            </w:r>
+          </w:p>
+          <w:p>
+            <w:pPr>
+              <w:pStyle w:val="1_692"/>
+              <w:jc w:val="left"/>
+              <w:spacing w:line="276" w:lineRule="auto"/>
+              <w:rPr>
+                <w:rFonts w:ascii="Open Sans" w:hAnsi="Open Sans" w:cs="Open Sans"/>
+                <w:sz w:val="22"/>
+                <w:szCs w:val="22"/>
+              </w:rPr>
+            </w:pPr>
+            <w:r>
+              <w:rPr>
+                <w:rFonts w:ascii="Open Sans" w:hAnsi="Open Sans" w:cs="Open Sans"/>
+                <w:sz w:val="22"/>
+                <w:szCs w:val="22"/>
+              </w:rPr>
+              <w:t xml:space="preserve">def ordered_json(obj): </w:t>
+            </w:r>
+            <w:r>
+              <w:rPr>
+                <w:rFonts w:ascii="Open Sans" w:hAnsi="Open Sans" w:cs="Open Sans"/>
+                <w:color w:val="7f7f7f" w:themeColor="text1" w:themeTint="80"/>
+                <w:sz w:val="22"/>
+                <w:szCs w:val="22"/>
+              </w:rPr>
+              <w:t xml:space="preserve"># упорядочивание JSON для последующего сравнения</w:t>
+            </w:r>
+            <w:r>
+              <w:rPr>
+                <w:rFonts w:ascii="Open Sans" w:hAnsi="Open Sans" w:cs="Open Sans"/>
+                <w:sz w:val="22"/>
+                <w:szCs w:val="22"/>
+              </w:rPr>
+            </w:r>
+          </w:p>
+          <w:p>
+            <w:pPr>
+              <w:pStyle w:val="1_692"/>
+              <w:jc w:val="left"/>
+              <w:spacing w:line="276" w:lineRule="auto"/>
+              <w:rPr>
+                <w:rFonts w:ascii="Open Sans" w:hAnsi="Open Sans" w:cs="Open Sans"/>
+                <w:sz w:val="22"/>
+                <w:szCs w:val="22"/>
+              </w:rPr>
+            </w:pPr>
+            <w:r>
+              <w:rPr>
+                <w:rFonts w:ascii="Open Sans" w:hAnsi="Open Sans" w:cs="Open Sans"/>
+                <w:sz w:val="22"/>
+                <w:szCs w:val="22"/>
+              </w:rPr>
+              <w:t xml:space="preserve">    if isinstance(obj, dict):</w:t>
+            </w:r>
+            <w:r>
+              <w:rPr>
+                <w:rFonts w:ascii="Open Sans" w:hAnsi="Open Sans" w:cs="Open Sans"/>
+                <w:sz w:val="22"/>
+                <w:szCs w:val="22"/>
+              </w:rPr>
+            </w:r>
+          </w:p>
+          <w:p>
+            <w:pPr>
+              <w:pStyle w:val="1_692"/>
+              <w:jc w:val="left"/>
+              <w:spacing w:line="276" w:lineRule="auto"/>
+              <w:rPr>
+                <w:rFonts w:ascii="Open Sans" w:hAnsi="Open Sans" w:cs="Open Sans"/>
+                <w:sz w:val="22"/>
+                <w:szCs w:val="22"/>
+              </w:rPr>
+            </w:pPr>
+            <w:r>
+              <w:rPr>
+                <w:rFonts w:ascii="Open Sans" w:hAnsi="Open Sans" w:cs="Open Sans"/>
+                <w:sz w:val="22"/>
+                <w:szCs w:val="22"/>
+              </w:rPr>
+              <w:t xml:space="preserve">        return sorted((k, ordered_json(v)) for k, v in obj.items())</w:t>
+            </w:r>
+            <w:r>
+              <w:rPr>
+                <w:rFonts w:ascii="Open Sans" w:hAnsi="Open Sans" w:cs="Open Sans"/>
+                <w:sz w:val="22"/>
+                <w:szCs w:val="22"/>
+              </w:rPr>
+            </w:r>
+          </w:p>
+          <w:p>
+            <w:pPr>
+              <w:pStyle w:val="1_692"/>
+              <w:jc w:val="left"/>
+              <w:spacing w:line="276" w:lineRule="auto"/>
+              <w:rPr>
+                <w:rFonts w:ascii="Open Sans" w:hAnsi="Open Sans" w:cs="Open Sans"/>
+                <w:sz w:val="22"/>
+                <w:szCs w:val="22"/>
+              </w:rPr>
+            </w:pPr>
+            <w:r>
+              <w:rPr>
+                <w:rFonts w:ascii="Open Sans" w:hAnsi="Open Sans" w:cs="Open Sans"/>
+                <w:sz w:val="22"/>
+                <w:szCs w:val="22"/>
+              </w:rPr>
+              <w:t xml:space="preserve">    if isinstance(obj, list):</w:t>
+            </w:r>
+            <w:r>
+              <w:rPr>
+                <w:rFonts w:ascii="Open Sans" w:hAnsi="Open Sans" w:cs="Open Sans"/>
+                <w:sz w:val="22"/>
+                <w:szCs w:val="22"/>
+              </w:rPr>
+            </w:r>
+          </w:p>
+          <w:p>
+            <w:pPr>
+              <w:pStyle w:val="1_692"/>
+              <w:jc w:val="left"/>
+              <w:spacing w:line="276" w:lineRule="auto"/>
+              <w:rPr>
+                <w:rFonts w:ascii="Open Sans" w:hAnsi="Open Sans" w:cs="Open Sans"/>
+                <w:sz w:val="22"/>
+                <w:szCs w:val="22"/>
+              </w:rPr>
+            </w:pPr>
+            <w:r>
+              <w:rPr>
+                <w:rFonts w:ascii="Open Sans" w:hAnsi="Open Sans" w:cs="Open Sans"/>
+                <w:sz w:val="22"/>
+                <w:szCs w:val="22"/>
+              </w:rPr>
+              <w:t xml:space="preserve">        return sorted(ordered_json(x) for x in obj)</w:t>
+            </w:r>
+            <w:r>
+              <w:rPr>
+                <w:rFonts w:ascii="Open Sans" w:hAnsi="Open Sans" w:cs="Open Sans"/>
+                <w:sz w:val="22"/>
+                <w:szCs w:val="22"/>
+              </w:rPr>
+            </w:r>
+          </w:p>
+          <w:p>
+            <w:pPr>
+              <w:pStyle w:val="1_692"/>
+              <w:jc w:val="left"/>
+              <w:spacing w:line="276" w:lineRule="auto"/>
+              <w:rPr>
+                <w:rFonts w:ascii="Open Sans" w:hAnsi="Open Sans" w:cs="Open Sans"/>
+                <w:sz w:val="22"/>
+                <w:szCs w:val="22"/>
+              </w:rPr>
+            </w:pPr>
+            <w:r>
+              <w:rPr>
+                <w:rFonts w:ascii="Open Sans" w:hAnsi="Open Sans" w:cs="Open Sans"/>
+                <w:sz w:val="22"/>
+                <w:szCs w:val="22"/>
+              </w:rPr>
+              <w:t xml:space="preserve">    else:</w:t>
+            </w:r>
+            <w:r>
+              <w:rPr>
+                <w:rFonts w:ascii="Open Sans" w:hAnsi="Open Sans" w:cs="Open Sans"/>
+                <w:sz w:val="22"/>
+                <w:szCs w:val="22"/>
+              </w:rPr>
+            </w:r>
+          </w:p>
+          <w:p>
+            <w:pPr>
+              <w:pStyle w:val="1_692"/>
+              <w:jc w:val="left"/>
+              <w:spacing w:line="276" w:lineRule="auto"/>
+              <w:rPr>
+                <w:rFonts w:ascii="Open Sans" w:hAnsi="Open Sans" w:cs="Open Sans"/>
+                <w:sz w:val="22"/>
+                <w:szCs w:val="22"/>
+              </w:rPr>
+            </w:pPr>
+            <w:r>
+              <w:rPr>
+                <w:rFonts w:ascii="Open Sans" w:hAnsi="Open Sans" w:cs="Open Sans"/>
+                <w:sz w:val="22"/>
+                <w:szCs w:val="22"/>
+              </w:rPr>
+              <w:t xml:space="preserve">        return obj</w:t>
+            </w:r>
+            <w:r>
+              <w:rPr>
+                <w:rFonts w:ascii="Open Sans" w:hAnsi="Open Sans" w:cs="Open Sans"/>
+                <w:sz w:val="22"/>
+                <w:szCs w:val="22"/>
+              </w:rPr>
+            </w:r>
+            <w:r>
+              <w:rPr>
+                <w:rFonts w:ascii="Open Sans" w:hAnsi="Open Sans" w:cs="Open Sans"/>
+                <w:sz w:val="22"/>
+                <w:szCs w:val="22"/>
+              </w:rPr>
+            </w:r>
+            <w:r>
+              <w:rPr>
+                <w:rFonts w:ascii="Open Sans" w:hAnsi="Open Sans" w:cs="Open Sans"/>
+                <w:sz w:val="22"/>
+                <w:szCs w:val="22"/>
+              </w:rPr>
+            </w:r>
+            <w:r>
+              <w:rPr>
+                <w:rFonts w:ascii="Open Sans" w:hAnsi="Open Sans" w:cs="Open Sans"/>
+                <w:sz w:val="22"/>
+                <w:szCs w:val="22"/>
+              </w:rPr>
+            </w:r>
+          </w:p>
+        </w:tc>
+      </w:tr>
+    </w:tbl>
+    <w:p>
+      <w:pPr>
+        <w:pStyle w:val="1_692"/>
+        <w:ind w:firstLine="708"/>
+        <w:rPr>
+          <w14:ligatures w14:val="none"/>
+        </w:rPr>
+      </w:pPr>
+      <w:r>
+        <w:rPr>
+          <w14:ligatures w14:val="none"/>
+        </w:rPr>
+        <w:t xml:space="preserve">Помимо utils.py, были реализованы вспомогательные модули settings.py и consts.py, которые определяют порты по которым доступны микросервисы и данные для HTTP-запросов в тестах.</w:t>
+      </w:r>
+      <w:r>
+        <w:rPr>
+          <w14:ligatures w14:val="none"/>
+        </w:rPr>
+      </w:r>
+    </w:p>
+    <w:p>
+      <w:pPr>
+        <w:pStyle w:val="1_692"/>
+        <w:ind w:firstLine="708"/>
+        <w:rPr>
+          <w14:ligatures w14:val="none"/>
+        </w:rPr>
+      </w:pPr>
+      <w:r>
+        <w:rPr>
+          <w14:ligatures w14:val="none"/>
+        </w:rPr>
+        <w:t xml:space="preserve">Пример реализации простейшего теста (проверка работы анализатора для неправильно решенного пользователем теста с одним вариантом ответа) приведен в </w:t>
+      </w:r>
+      <w:r>
+        <w:rPr>
+          <w:highlight w:val="yellow"/>
+          <w14:ligatures w14:val="none"/>
+        </w:rPr>
+        <w:t xml:space="preserve">листинге Х.</w:t>
+      </w:r>
+      <w:r>
+        <w:rPr>
+          <w14:ligatures w14:val="none"/>
+        </w:rPr>
+      </w:r>
+      <w:r>
+        <w:rPr>
+          <w14:ligatures w14:val="none"/>
+        </w:rPr>
+      </w:r>
+    </w:p>
+    <w:p>
+      <w:pPr>
+        <w:pStyle w:val="1_692"/>
+        <w:ind w:firstLine="708"/>
+        <w:rPr>
+          <w:highlight w:val="none"/>
+          <w14:ligatures w14:val="none"/>
+        </w:rPr>
+      </w:pPr>
+      <w:r>
+        <w:rPr>
+          <w:highlight w:val="yellow"/>
+          <w14:ligatures w14:val="none"/>
+        </w:rPr>
+        <w:t xml:space="preserve">Листинг Х</w:t>
+      </w:r>
+      <w:r>
+        <w:rPr>
+          <w14:ligatures w14:val="none"/>
+        </w:rPr>
+        <w:t xml:space="preserve"> — пример реализации теста</w:t>
+      </w:r>
+      <w:r>
+        <w:rPr>
+          <w14:ligatures w14:val="none"/>
+        </w:rPr>
+      </w:r>
+    </w:p>
+    <w:tbl>
+      <w:tblPr>
+        <w:tblStyle w:val="48"/>
+        <w:tblW w:w="0" w:type="auto"/>
+        <w:tblLook w:val="04A0" w:firstRow="1" w:lastRow="0" w:firstColumn="1" w:lastColumn="0" w:noHBand="0" w:noVBand="1"/>
+      </w:tblPr>
+      <w:tblGrid>
+        <w:gridCol w:w="9355"/>
+      </w:tblGrid>
+      <w:tr>
+        <w:trPr/>
+        <w:tc>
+          <w:tcPr>
+            <w:tcW w:w="9355" w:type="dxa"/>
+            <w:textDirection w:val="lrTb"/>
+            <w:noWrap w:val="false"/>
+          </w:tcPr>
+          <w:p>
+            <w:pPr>
+              <w:pStyle w:val="1_7855"/>
+            </w:pPr>
+            <w:r>
+              <w:rPr>
+                <w:highlight w:val="none"/>
+              </w:rPr>
+              <w:t xml:space="preserve">import utils.settings as settings</w:t>
+            </w:r>
+            <w:r>
+              <w:rPr>
+                <w:highlight w:val="none"/>
+              </w:rPr>
+            </w:r>
+          </w:p>
+          <w:p>
+            <w:pPr>
+              <w:pStyle w:val="1_7855"/>
+            </w:pPr>
+            <w:r>
+              <w:rPr>
+                <w:highlight w:val="none"/>
+              </w:rPr>
+              <w:t xml:space="preserve">import utils.utils as utils</w:t>
+            </w:r>
+            <w:r>
+              <w:rPr>
+                <w:highlight w:val="none"/>
+              </w:rPr>
+            </w:r>
+          </w:p>
+          <w:p>
+            <w:pPr>
+              <w:pStyle w:val="1_7855"/>
+            </w:pPr>
+            <w:r>
+              <w:rPr>
+                <w:highlight w:val="none"/>
+              </w:rPr>
+              <w:t xml:space="preserve">from utils.consts import *</w:t>
+            </w:r>
+            <w:r>
+              <w:rPr>
+                <w:highlight w:val="none"/>
+              </w:rPr>
+            </w:r>
+          </w:p>
+          <w:p>
+            <w:pPr>
+              <w:pStyle w:val="1_7855"/>
+            </w:pPr>
+            <w:r>
+              <w:rPr>
+                <w:highlight w:val="none"/>
+              </w:rPr>
+            </w:r>
+            <w:r>
+              <w:rPr>
+                <w:highlight w:val="none"/>
+              </w:rPr>
+            </w:r>
+          </w:p>
+          <w:p>
+            <w:pPr>
+              <w:pStyle w:val="1_7855"/>
+            </w:pPr>
+            <w:r>
+              <w:rPr>
+                <w:highlight w:val="none"/>
+              </w:rPr>
+              <w:t xml:space="preserve">import allure</w:t>
+            </w:r>
+            <w:r>
+              <w:rPr>
+                <w:highlight w:val="none"/>
+              </w:rPr>
+            </w:r>
+          </w:p>
+          <w:p>
+            <w:pPr>
+              <w:pStyle w:val="1_7855"/>
+              <w:rPr>
+                <w:highlight w:val="none"/>
+              </w:rPr>
+            </w:pPr>
+            <w:r>
+              <w:rPr>
+                <w:highlight w:val="none"/>
+              </w:rPr>
+              <w:t xml:space="preserve">import copy</w:t>
+            </w:r>
+            <w:r>
+              <w:rPr>
+                <w:highlight w:val="none"/>
+              </w:rPr>
+            </w:r>
+            <w:r>
+              <w:rPr>
+                <w:highlight w:val="none"/>
+              </w:rPr>
+            </w:r>
+            <w:r>
+              <w:rPr>
+                <w:highlight w:val="none"/>
+              </w:rPr>
+            </w:r>
+          </w:p>
+          <w:p>
+            <w:pPr>
+              <w:pStyle w:val="1_7855"/>
+              <w:rPr>
+                <w:highlight w:val="none"/>
+              </w:rPr>
+            </w:pPr>
+            <w:r>
+              <w:rPr>
+                <w:highlight w:val="none"/>
+              </w:rPr>
+            </w:r>
+            <w:r>
+              <w:rPr>
+                <w:highlight w:val="none"/>
+              </w:rPr>
+            </w:r>
+          </w:p>
+          <w:p>
+            <w:pPr>
+              <w:pStyle w:val="1_7855"/>
+              <w:rPr>
+                <w:color w:val="7f7f7f" w:themeColor="text1" w:themeTint="80"/>
+                <w:highlight w:val="none"/>
+              </w:rPr>
+            </w:pPr>
+            <w:r>
+              <w:rPr>
+                <w:color w:val="7f7f7f" w:themeColor="text1" w:themeTint="80"/>
+                <w:highlight w:val="none"/>
+              </w:rPr>
+              <w:t xml:space="preserve"># &lt; ...&gt;</w:t>
+            </w:r>
+            <w:r>
+              <w:rPr>
+                <w:color w:val="7f7f7f" w:themeColor="text1" w:themeTint="80"/>
+                <w:highlight w:val="none"/>
+              </w:rPr>
+            </w:r>
+          </w:p>
+          <w:p>
+            <w:pPr>
+              <w:pStyle w:val="1_7855"/>
+              <w:rPr>
+                <w:highlight w:val="none"/>
+              </w:rPr>
+            </w:pPr>
+            <w:r>
+              <w:rPr>
+                <w:highlight w:val="none"/>
+              </w:rPr>
+            </w:r>
+            <w:r>
+              <w:rPr>
+                <w:highlight w:val="none"/>
+              </w:rPr>
+            </w:r>
+          </w:p>
+          <w:p>
+            <w:pPr>
+              <w:pStyle w:val="1_7855"/>
+              <w:rPr>
+                <w:highlight w:val="none"/>
+              </w:rPr>
+            </w:pPr>
+            <w:r>
+              <w:rPr>
+                <w:color w:val="7f7f7f" w:themeColor="text1" w:themeTint="80"/>
+                <w:highlight w:val="none"/>
+              </w:rPr>
+              <w:t xml:space="preserve"># определение иерархии и описания в отчете</w:t>
+            </w:r>
+            <w:r>
+              <w:rPr>
+                <w:highlight w:val="none"/>
+              </w:rPr>
+              <w:t xml:space="preserve"> </w:t>
+            </w:r>
+            <w:r>
+              <w:rPr>
+                <w:highlight w:val="none"/>
+              </w:rPr>
+            </w:r>
+          </w:p>
+          <w:p>
+            <w:pPr>
+              <w:pStyle w:val="1_7855"/>
+              <w:rPr>
+                <w:highlight w:val="none"/>
+              </w:rPr>
+            </w:pPr>
+            <w:r>
+              <w:rPr>
+                <w:highlight w:val="none"/>
+              </w:rPr>
+              <w:t xml:space="preserve">@allure.description("Test for singlechoice wrong-answered task")</w:t>
+            </w:r>
+            <w:r>
+              <w:rPr>
+                <w:highlight w:val="none"/>
+              </w:rPr>
+            </w:r>
+          </w:p>
+          <w:p>
+            <w:pPr>
+              <w:pStyle w:val="1_7855"/>
+            </w:pPr>
+            <w:r>
+              <w:rPr>
+                <w:highlight w:val="none"/>
+              </w:rPr>
+              <w:t xml:space="preserve">@allure.epic("Unit-testing")</w:t>
+            </w:r>
+            <w:r>
+              <w:rPr>
+                <w:highlight w:val="none"/>
+              </w:rPr>
+            </w:r>
+          </w:p>
+          <w:p>
+            <w:pPr>
+              <w:pStyle w:val="1_7855"/>
+            </w:pPr>
+            <w:r>
+              <w:rPr>
+                <w:highlight w:val="none"/>
+              </w:rPr>
+              <w:t xml:space="preserve">@allure.story("Analyzer")</w:t>
+            </w:r>
+            <w:r>
+              <w:rPr>
+                <w:highlight w:val="none"/>
+              </w:rPr>
+            </w:r>
+          </w:p>
+          <w:p>
+            <w:pPr>
+              <w:pStyle w:val="1_7855"/>
+              <w:rPr>
+                <w:highlight w:val="none"/>
+              </w:rPr>
+            </w:pPr>
+            <w:r>
+              <w:rPr>
+                <w:highlight w:val="none"/>
+              </w:rPr>
+              <w:t xml:space="preserve">def test_single_correct_negative():</w:t>
+            </w:r>
+            <w:r>
+              <w:rPr>
+                <w:highlight w:val="none"/>
+              </w:rPr>
+            </w:r>
+          </w:p>
+          <w:p>
+            <w:pPr>
+              <w:pStyle w:val="1_7855"/>
+              <w:rPr>
+                <w:color w:val="7f7f7f"/>
+                <w:highlight w:val="none"/>
+              </w:rPr>
+            </w:pPr>
+            <w:r>
+              <w:rPr>
+                <w:highlight w:val="none"/>
+              </w:rPr>
+              <w:t xml:space="preserve">    </w:t>
+            </w:r>
+            <w:r>
+              <w:rPr>
+                <w:color w:val="7f7f7f" w:themeColor="text1" w:themeTint="80"/>
+                <w:highlight w:val="none"/>
+              </w:rPr>
+              <w:t xml:space="preserve"># считывание данных при правильном ответе из констант</w:t>
+            </w:r>
+            <w:r/>
+            <w:r>
+              <w:rPr>
+                <w:color w:val="7f7f7f"/>
+                <w:highlight w:val="none"/>
+              </w:rPr>
+            </w:r>
+          </w:p>
+          <w:p>
+            <w:pPr>
+              <w:pStyle w:val="1_7855"/>
+              <w:rPr>
+                <w:highlight w:val="none"/>
+              </w:rPr>
+            </w:pPr>
+            <w:r>
+              <w:rPr>
+                <w:highlight w:val="none"/>
+              </w:rPr>
+              <w:t xml:space="preserve">    payload = copy.deepcopy(Analyzer.single_valid_positive)</w:t>
+            </w:r>
+            <w:r>
+              <w:rPr>
+                <w:highlight w:val="none"/>
+              </w:rPr>
+            </w:r>
+          </w:p>
+          <w:p>
+            <w:pPr>
+              <w:pStyle w:val="1_7855"/>
+              <w:rPr>
+                <w:highlight w:val="none"/>
+              </w:rPr>
+            </w:pPr>
+            <w:r>
+              <w:rPr>
+                <w:highlight w:val="none"/>
+              </w:rPr>
+              <w:t xml:space="preserve">    </w:t>
+            </w:r>
+            <w:r>
+              <w:rPr>
+                <w:color w:val="7f7f7f" w:themeColor="text1" w:themeTint="80"/>
+                <w:highlight w:val="none"/>
+              </w:rPr>
+              <w:t xml:space="preserve"># изменение ID выбранного ответа</w:t>
+            </w:r>
+            <w:r>
+              <w:rPr>
+                <w:highlight w:val="none"/>
+              </w:rPr>
+            </w:r>
+          </w:p>
+          <w:p>
+            <w:pPr>
+              <w:pStyle w:val="1_7855"/>
+              <w:rPr>
+                <w:highlight w:val="none"/>
+              </w:rPr>
+            </w:pPr>
+            <w:r>
+              <w:rPr>
+                <w:highlight w:val="none"/>
+              </w:rPr>
+              <w:t xml:space="preserve">    payload["data"]["user_answer_id"] = 1</w:t>
+            </w:r>
+            <w:r>
+              <w:rPr>
+                <w:highlight w:val="none"/>
+              </w:rPr>
+            </w:r>
+          </w:p>
+          <w:p>
+            <w:pPr>
+              <w:pStyle w:val="1_7855"/>
+              <w:rPr>
+                <w:highlight w:val="none"/>
+              </w:rPr>
+            </w:pPr>
+            <w:r>
+              <w:rPr>
+                <w:highlight w:val="none"/>
+              </w:rPr>
+              <w:t xml:space="preserve">    </w:t>
+            </w:r>
+            <w:r>
+              <w:rPr>
+                <w:color w:val="7f7f7f" w:themeColor="text1" w:themeTint="80"/>
+                <w:highlight w:val="none"/>
+              </w:rPr>
+              <w:t xml:space="preserve"># http-запрос</w:t>
+            </w:r>
+            <w:r>
+              <w:rPr>
+                <w:highlight w:val="none"/>
+              </w:rPr>
+            </w:r>
+          </w:p>
+          <w:p>
+            <w:pPr>
+              <w:pStyle w:val="1_7855"/>
+            </w:pPr>
+            <w:r>
+              <w:rPr>
+                <w:highlight w:val="none"/>
+              </w:rPr>
+              <w:t xml:space="preserve">    resp = utils.send_request(settings.ANALYZER_PORT,</w:t>
+            </w:r>
+            <w:r>
+              <w:rPr>
+                <w:highlight w:val="none"/>
+              </w:rPr>
+            </w:r>
+          </w:p>
+          <w:p>
+            <w:pPr>
+              <w:pStyle w:val="1_7855"/>
+              <w:rPr>
+                <w:highlight w:val="none"/>
+              </w:rPr>
+            </w:pPr>
+            <w:r>
+              <w:rPr>
+                <w:highlight w:val="none"/>
+              </w:rPr>
+              <w:t xml:space="preserve">                              "check", payload)</w:t>
+            </w:r>
+            <w:r>
+              <w:rPr>
+                <w:highlight w:val="none"/>
+              </w:rPr>
+            </w:r>
+          </w:p>
+          <w:p>
+            <w:pPr>
+              <w:pStyle w:val="1_7855"/>
+              <w:rPr>
+                <w:highlight w:val="none"/>
+              </w:rPr>
+            </w:pPr>
+            <w:r>
+              <w:rPr>
+                <w:highlight w:val="none"/>
+              </w:rPr>
+              <w:t xml:space="preserve">    </w:t>
+            </w:r>
+            <w:r>
+              <w:rPr>
+                <w:color w:val="7f7f7f" w:themeColor="text1" w:themeTint="80"/>
+                <w:highlight w:val="none"/>
+              </w:rPr>
+              <w:t xml:space="preserve"># http-ответ успешен?</w:t>
+            </w:r>
+            <w:r>
+              <w:rPr>
+                <w:highlight w:val="none"/>
+              </w:rPr>
+            </w:r>
+            <w:r>
+              <w:rPr>
+                <w:highlight w:val="none"/>
+              </w:rPr>
+            </w:r>
+          </w:p>
+          <w:p>
+            <w:pPr>
+              <w:pStyle w:val="1_7855"/>
+              <w:rPr>
+                <w:highlight w:val="none"/>
+              </w:rPr>
+            </w:pPr>
+            <w:r>
+              <w:rPr>
+                <w:highlight w:val="none"/>
+              </w:rPr>
+              <w:t xml:space="preserve">    assert utils.is_ok_response(resp)</w:t>
+            </w:r>
+            <w:r>
+              <w:rPr>
+                <w:highlight w:val="none"/>
+              </w:rPr>
+            </w:r>
+          </w:p>
+          <w:p>
+            <w:pPr>
+              <w:pStyle w:val="1_7855"/>
+              <w:rPr>
+                <w:highlight w:val="none"/>
+              </w:rPr>
+            </w:pPr>
+            <w:r>
+              <w:rPr>
+                <w:highlight w:val="none"/>
+              </w:rPr>
+              <w:t xml:space="preserve">    </w:t>
+            </w:r>
+            <w:r>
+              <w:rPr>
+                <w:color w:val="7f7f7f" w:themeColor="text1" w:themeTint="80"/>
+                <w:highlight w:val="none"/>
+              </w:rPr>
+              <w:t xml:space="preserve"># http-ответ задание решено неверно?</w:t>
+            </w:r>
+            <w:r/>
+            <w:r>
+              <w:rPr>
+                <w:highlight w:val="none"/>
+              </w:rPr>
+            </w:r>
+            <w:r>
+              <w:rPr>
+                <w:highlight w:val="none"/>
+              </w:rPr>
+            </w:r>
+          </w:p>
+          <w:p>
+            <w:pPr>
+              <w:pStyle w:val="1_7855"/>
+              <w:rPr>
+                <w:highlight w:val="none"/>
+              </w:rPr>
+            </w:pPr>
+            <w:r>
+              <w:rPr>
+                <w:highlight w:val="none"/>
+              </w:rPr>
+              <w:t xml:space="preserve">    assert resp.json()["is_correct"] == False</w:t>
+            </w:r>
+            <w:r>
+              <w:rPr>
+                <w:highlight w:val="none"/>
+              </w:rPr>
+            </w:r>
+          </w:p>
+          <w:p>
+            <w:pPr>
+              <w:pStyle w:val="1_7855"/>
+              <w:rPr>
+                <w:highlight w:val="none"/>
+              </w:rPr>
+            </w:pPr>
+            <w:r>
+              <w:rPr>
+                <w:highlight w:val="none"/>
+              </w:rPr>
+              <w:t xml:space="preserve">    </w:t>
+            </w:r>
+            <w:r>
+              <w:rPr>
+                <w:color w:val="7f7f7f" w:themeColor="text1" w:themeTint="80"/>
+                <w:highlight w:val="none"/>
+              </w:rPr>
+              <w:t xml:space="preserve"># возвращена ожидаемая подсказка?</w:t>
+            </w:r>
+            <w:r>
+              <w:rPr>
+                <w:highlight w:val="none"/>
+              </w:rPr>
+            </w:r>
+            <w:r>
+              <w:rPr>
+                <w:highlight w:val="none"/>
+              </w:rPr>
+            </w:r>
+          </w:p>
+          <w:p>
+            <w:pPr>
+              <w:pStyle w:val="1_7855"/>
+            </w:pPr>
+            <w:r>
+              <w:rPr>
+                <w:highlight w:val="none"/>
+              </w:rPr>
+              <w:t xml:space="preserve">    assert resp.json()[</w:t>
+            </w:r>
+            <w:r>
+              <w:rPr>
+                <w:highlight w:val="none"/>
+              </w:rPr>
+            </w:r>
+          </w:p>
+          <w:p>
+            <w:pPr>
+              <w:pStyle w:val="1_7855"/>
+              <w:rPr>
+                <w:highlight w:val="none"/>
+                <w14:ligatures w14:val="none"/>
+              </w:rPr>
+            </w:pPr>
+            <w:r>
+              <w:rPr>
+                <w:highlight w:val="none"/>
+              </w:rPr>
+              <w:t xml:space="preserve">        "data"]["hint"] == payload["data"]["task"]["answers"][1]["hint"]</w:t>
+            </w:r>
+            <w:r>
+              <w:rPr>
+                <w:highlight w:val="none"/>
+              </w:rPr>
+            </w:r>
+            <w:r>
+              <w:rPr>
+                <w:highlight w:val="none"/>
+              </w:rPr>
+            </w:r>
+            <w:r>
+              <w:rPr>
+                <w:highlight w:val="none"/>
+              </w:rPr>
+            </w:r>
+          </w:p>
+          <w:p>
+            <w:pPr>
+              <w:pStyle w:val="1_7855"/>
+              <w:rPr>
+                <w:highlight w:val="none"/>
+                <w14:ligatures w14:val="none"/>
+              </w:rPr>
+            </w:pPr>
+            <w:r>
+              <w:rPr>
+                <w:highlight w:val="none"/>
+                <w14:ligatures w14:val="none"/>
+              </w:rPr>
+            </w:r>
+            <w:r>
+              <w:rPr>
+                <w:highlight w:val="none"/>
+                <w14:ligatures w14:val="none"/>
+              </w:rPr>
+            </w:r>
+          </w:p>
+          <w:p>
+            <w:pPr>
+              <w:pStyle w:val="1_7855"/>
+              <w:rPr>
+                <w:color w:val="7f7f7f"/>
+                <w:highlight w:val="none"/>
+              </w:rPr>
+            </w:pPr>
+            <w:r>
+              <w:rPr>
+                <w:color w:val="7f7f7f" w:themeColor="text1" w:themeTint="80"/>
+                <w:highlight w:val="none"/>
+              </w:rPr>
+              <w:t xml:space="preserve"># &lt; ...&gt;</w:t>
+            </w:r>
+            <w:r>
+              <w:rPr>
+                <w:color w:val="7f7f7f" w:themeColor="text1" w:themeTint="80"/>
+                <w:highlight w:val="none"/>
+              </w:rPr>
+            </w:r>
+            <w:r/>
+            <w:r>
+              <w:rPr>
+                <w:highlight w:val="none"/>
+              </w:rPr>
+            </w:r>
+            <w:r>
+              <w:rPr>
+                <w:highlight w:val="none"/>
+              </w:rPr>
+            </w:r>
+            <w:r>
+              <w:rPr>
+                <w:color w:val="7f7f7f"/>
+                <w:highlight w:val="none"/>
+              </w:rPr>
+            </w:r>
+          </w:p>
+        </w:tc>
+      </w:tr>
+    </w:tbl>
+    <w:p>
+      <w:pPr>
+        <w:pStyle w:val="1_692"/>
+        <w:ind w:firstLine="0"/>
+        <w:rPr>
+          <w14:ligatures w14:val="none"/>
+        </w:rPr>
+      </w:pPr>
+      <w:r>
+        <w:rPr>
+          <w:highlight w:val="none"/>
+          <w14:ligatures w14:val="none"/>
+        </w:rPr>
+      </w:r>
+      <w:r>
+        <w:rPr>
+          <w:highlight w:val="none"/>
+          <w14:ligatures w14:val="none"/>
+        </w:rPr>
+      </w:r>
+    </w:p>
+    <w:p>
+      <w:pPr>
+        <w:pStyle w:val="1_692"/>
+        <w:ind w:firstLine="0"/>
+        <w:jc w:val="left"/>
+        <w:rPr>
+          <w14:ligatures w14:val="none"/>
+        </w:rPr>
+      </w:pPr>
       <w:r>
         <w:rPr>
           <w14:ligatures w14:val="none"/>
@@ -1645,8 +3817,153 @@
         <w:rPr>
           <w:highlight w:val="none"/>
         </w:rPr>
-        <w:t xml:space="preserve">https://www.softwaretestinghelp.com/python-testing-frameworks/</w:t>
       </w:r>
+      <w:hyperlink r:id="rId15" w:tooltip="https://www.softwaretestinghelp.com/python-testing-frameworks/" w:history="1">
+        <w:r>
+          <w:rPr>
+            <w:rStyle w:val="174"/>
+            <w:highlight w:val="none"/>
+          </w:rPr>
+          <w:t xml:space="preserve">https://www.softwaretestinghelp.com/python-testing-frameworks/</w:t>
+        </w:r>
+        <w:r>
+          <w:rPr>
+            <w:rStyle w:val="174"/>
+            <w:highlight w:val="none"/>
+          </w:rPr>
+        </w:r>
+        <w:r>
+          <w:rPr>
+            <w:rStyle w:val="174"/>
+            <w:highlight w:val="none"/>
+          </w:rPr>
+        </w:r>
+      </w:hyperlink>
+      <w:r>
+        <w:rPr>
+          <w:highlight w:val="none"/>
+        </w:rPr>
+      </w:r>
+    </w:p>
+    <w:p>
+      <w:pPr>
+        <w:pStyle w:val="1_692"/>
+        <w:numPr>
+          <w:ilvl w:val="0"/>
+          <w:numId w:val="3"/>
+        </w:numPr>
+        <w:ind w:left="0" w:firstLine="0"/>
+        <w:jc w:val="left"/>
+        <w:spacing w:after="0" w:afterAutospacing="0" w:line="360" w:lineRule="auto"/>
+        <w:rPr>
+          <w:highlight w:val="cyan"/>
+          <w14:ligatures w14:val="none"/>
+        </w:rPr>
+      </w:pPr>
+      <w:r>
+        <w:rPr>
+          <w:highlight w:val="none"/>
+        </w:rPr>
+      </w:r>
+      <w:r>
+        <w:rPr>
+          <w:highlight w:val="none"/>
+        </w:rPr>
+      </w:r>
+      <w:hyperlink r:id="rId16" w:tooltip="https://blog.skillfactory.ru/glossary/pytest/" w:history="1">
+        <w:r>
+          <w:rPr>
+            <w:rStyle w:val="174"/>
+            <w:highlight w:val="none"/>
+          </w:rPr>
+          <w:t xml:space="preserve">https://blog.skillfactory.ru/glossary/pytest/</w:t>
+        </w:r>
+        <w:r>
+          <w:rPr>
+            <w:rStyle w:val="174"/>
+            <w:highlight w:val="none"/>
+          </w:rPr>
+        </w:r>
+        <w:r>
+          <w:rPr>
+            <w:rStyle w:val="174"/>
+            <w:highlight w:val="none"/>
+          </w:rPr>
+        </w:r>
+      </w:hyperlink>
+      <w:r>
+        <w:rPr>
+          <w:highlight w:val="none"/>
+        </w:rPr>
+      </w:r>
+    </w:p>
+    <w:p>
+      <w:pPr>
+        <w:pStyle w:val="1_692"/>
+        <w:numPr>
+          <w:ilvl w:val="0"/>
+          <w:numId w:val="3"/>
+        </w:numPr>
+        <w:ind w:left="0" w:firstLine="0"/>
+        <w:jc w:val="left"/>
+        <w:spacing w:after="0" w:afterAutospacing="0" w:line="360" w:lineRule="auto"/>
+        <w:rPr>
+          <w:highlight w:val="cyan"/>
+          <w14:ligatures w14:val="none"/>
+        </w:rPr>
+      </w:pPr>
+      <w:r>
+        <w:rPr>
+          <w:highlight w:val="none"/>
+        </w:rPr>
+      </w:r>
+      <w:r>
+        <w:rPr>
+          <w:highlight w:val="none"/>
+        </w:rPr>
+      </w:r>
+      <w:hyperlink r:id="rId17" w:tooltip="https://docs.qameta.io/allure/" w:history="1">
+        <w:r>
+          <w:rPr>
+            <w:rStyle w:val="174"/>
+            <w:highlight w:val="none"/>
+          </w:rPr>
+          <w:t xml:space="preserve">https://docs.qameta.io/allure/</w:t>
+        </w:r>
+        <w:r>
+          <w:rPr>
+            <w:rStyle w:val="174"/>
+            <w:highlight w:val="none"/>
+          </w:rPr>
+        </w:r>
+        <w:r>
+          <w:rPr>
+            <w:rStyle w:val="174"/>
+            <w:highlight w:val="none"/>
+          </w:rPr>
+        </w:r>
+      </w:hyperlink>
+      <w:r>
+        <w:rPr>
+          <w:highlight w:val="none"/>
+        </w:rPr>
+      </w:r>
+    </w:p>
+    <w:p>
+      <w:pPr>
+        <w:pStyle w:val="1_692"/>
+        <w:numPr>
+          <w:ilvl w:val="0"/>
+          <w:numId w:val="3"/>
+        </w:numPr>
+        <w:ind w:left="0" w:firstLine="0"/>
+        <w:jc w:val="left"/>
+        <w:spacing w:after="0" w:afterAutospacing="0" w:line="360" w:lineRule="auto"/>
+        <w:rPr>
+          <w:highlight w:val="cyan"/>
+          <w14:ligatures w14:val="none"/>
+        </w:rPr>
+      </w:pPr>
       <w:r>
         <w:rPr>
           <w:highlight w:val="none"/>
@@ -3212,6 +5529,135 @@
       </w:rPr>
     </w:lvl>
   </w:abstractNum>
+  <w:abstractNum w:abstractNumId="13">
+    <w:multiLevelType w:val="hybridMultilevel"/>
+    <w:lvl w:ilvl="0">
+      <w:start w:val="1"/>
+      <w:numFmt w:val="bullet"/>
+      <w:isLgl w:val="false"/>
+      <w:suff w:val="tab"/>
+      <w:lvlText w:val="–"/>
+      <w:lvlJc w:val="left"/>
+      <w:pPr>
+        <w:ind w:left="1417" w:hanging="360"/>
+      </w:pPr>
+      <w:rPr>
+        <w:rFonts w:hint="default" w:ascii="Arial" w:hAnsi="Arial" w:eastAsia="Arial" w:cs="Arial"/>
+      </w:rPr>
+    </w:lvl>
+    <w:lvl w:ilvl="1">
+      <w:start w:val="1"/>
+      <w:numFmt w:val="bullet"/>
+      <w:isLgl w:val="false"/>
+      <w:suff w:val="tab"/>
+      <w:lvlText w:val="o"/>
+      <w:lvlJc w:val="left"/>
+      <w:pPr>
+        <w:ind w:left="2137" w:hanging="360"/>
+      </w:pPr>
+      <w:rPr>
+        <w:rFonts w:hint="default" w:ascii="Courier New" w:hAnsi="Courier New" w:eastAsia="Courier New" w:cs="Courier New"/>
+      </w:rPr>
+    </w:lvl>
+    <w:lvl w:ilvl="2">
+      <w:start w:val="1"/>
+      <w:numFmt w:val="bullet"/>
+      <w:isLgl w:val="false"/>
+      <w:suff w:val="tab"/>
+      <w:lvlText w:val="§"/>
+      <w:lvlJc w:val="left"/>
+      <w:pPr>
+        <w:ind w:left="2857" w:hanging="360"/>
+      </w:pPr>
+      <w:rPr>
+        <w:rFonts w:hint="default" w:ascii="Wingdings" w:hAnsi="Wingdings" w:eastAsia="Wingdings" w:cs="Wingdings"/>
+      </w:rPr>
+    </w:lvl>
+    <w:lvl w:ilvl="3">
+      <w:start w:val="1"/>
+      <w:numFmt w:val="bullet"/>
+      <w:isLgl w:val="false"/>
+      <w:suff w:val="tab"/>
+      <w:lvlText w:val="·"/>
+      <w:lvlJc w:val="left"/>
+      <w:pPr>
+        <w:ind w:left="3577" w:hanging="360"/>
+      </w:pPr>
+      <w:rPr>
+        <w:rFonts w:hint="default" w:ascii="Symbol" w:hAnsi="Symbol" w:eastAsia="Symbol" w:cs="Symbol"/>
+      </w:rPr>
+    </w:lvl>
+    <w:lvl w:ilvl="4">
+      <w:start w:val="1"/>
+      <w:numFmt w:val="bullet"/>
+      <w:isLgl w:val="false"/>
+      <w:suff w:val="tab"/>
+      <w:lvlText w:val="o"/>
+      <w:lvlJc w:val="left"/>
+      <w:pPr>
+        <w:ind w:left="4297" w:hanging="360"/>
+      </w:pPr>
+      <w:rPr>
+        <w:rFonts w:hint="default" w:ascii="Courier New" w:hAnsi="Courier New" w:eastAsia="Courier New" w:cs="Courier New"/>
+      </w:rPr>
+    </w:lvl>
+    <w:lvl w:ilvl="5">
+      <w:start w:val="1"/>
+      <w:numFmt w:val="bullet"/>
+      <w:isLgl w:val="false"/>
+      <w:suff w:val="tab"/>
+      <w:lvlText w:val="§"/>
+      <w:lvlJc w:val="left"/>
+      <w:pPr>
+        <w:ind w:left="5017" w:hanging="360"/>
+      </w:pPr>
+      <w:rPr>
+        <w:rFonts w:hint="default" w:ascii="Wingdings" w:hAnsi="Wingdings" w:eastAsia="Wingdings" w:cs="Wingdings"/>
+      </w:rPr>
+    </w:lvl>
+    <w:lvl w:ilvl="6">
+      <w:start w:val="1"/>
+      <w:numFmt w:val="bullet"/>
+      <w:isLgl w:val="false"/>
+      <w:suff w:val="tab"/>
+      <w:lvlText w:val="·"/>
+      <w:lvlJc w:val="left"/>
+      <w:pPr>
+        <w:ind w:left="5737" w:hanging="360"/>
+      </w:pPr>
+      <w:rPr>
+        <w:rFonts w:hint="default" w:ascii="Symbol" w:hAnsi="Symbol" w:eastAsia="Symbol" w:cs="Symbol"/>
+      </w:rPr>
+    </w:lvl>
+    <w:lvl w:ilvl="7">
+      <w:start w:val="1"/>
+      <w:numFmt w:val="bullet"/>
+      <w:isLgl w:val="false"/>
+      <w:suff w:val="tab"/>
+      <w:lvlText w:val="o"/>
+      <w:lvlJc w:val="left"/>
+      <w:pPr>
+        <w:ind w:left="6457" w:hanging="360"/>
+      </w:pPr>
+      <w:rPr>
+        <w:rFonts w:hint="default" w:ascii="Courier New" w:hAnsi="Courier New" w:eastAsia="Courier New" w:cs="Courier New"/>
+      </w:rPr>
+    </w:lvl>
+    <w:lvl w:ilvl="8">
+      <w:start w:val="1"/>
+      <w:numFmt w:val="bullet"/>
+      <w:isLgl w:val="false"/>
+      <w:suff w:val="tab"/>
+      <w:lvlText w:val="§"/>
+      <w:lvlJc w:val="left"/>
+      <w:pPr>
+        <w:ind w:left="7177" w:hanging="360"/>
+      </w:pPr>
+      <w:rPr>
+        <w:rFonts w:hint="default" w:ascii="Wingdings" w:hAnsi="Wingdings" w:eastAsia="Wingdings" w:cs="Wingdings"/>
+      </w:rPr>
+    </w:lvl>
+  </w:abstractNum>
   <w:num w:numId="1">
     <w:abstractNumId w:val="0"/>
   </w:num>
@@ -3250,6 +5696,9 @@
   </w:num>
   <w:num w:numId="13">
     <w:abstractNumId w:val="12"/>
+  </w:num>
+  <w:num w:numId="14">
+    <w:abstractNumId w:val="13"/>
   </w:num>
 </w:numbering>
 </file>
@@ -14722,6 +17171,32 @@
       <w:rFonts w:ascii="Times New Roman" w:hAnsi="Times New Roman" w:cs="Times New Roman"/>
       <w:sz w:val="28"/>
       <w:szCs w:val="28"/>
+    </w:rPr>
+  </w:style>
+  <w:style w:type="character" w:styleId="1_7856" w:customStyle="1">
+    <w:name w:val="Code_character"/>
+    <w:link w:val="1_7855"/>
+    <w:rPr>
+      <w:rFonts w:ascii="Open Sans" w:hAnsi="Open Sans" w:cs="Open Sans"/>
+      <w:color w:val="000000" w:themeColor="text1"/>
+      <w:sz w:val="22"/>
+      <w:szCs w:val="22"/>
+    </w:rPr>
+  </w:style>
+  <w:style w:type="paragraph" w:styleId="1_7855" w:customStyle="1">
+    <w:name w:val="Code"/>
+    <w:basedOn w:val="1_692"/>
+    <w:link w:val="1_7856"/>
+    <w:qFormat/>
+    <w:pPr>
+      <w:jc w:val="left"/>
+      <w:spacing w:line="276" w:lineRule="auto"/>
+    </w:pPr>
+    <w:rPr>
+      <w:rFonts w:ascii="Open Sans" w:hAnsi="Open Sans" w:cs="Open Sans"/>
+      <w:color w:val="000000" w:themeColor="text1"/>
+      <w:sz w:val="22"/>
+      <w:szCs w:val="22"/>
     </w:rPr>
   </w:style>
 </w:styles>

</xml_diff>